<commit_message>
prioritisation is added here
</commit_message>
<xml_diff>
--- a/sprint_1/walletBookBNB_product_Backlog.docx
+++ b/sprint_1/walletBookBNB_product_Backlog.docx
@@ -1,6 +1,6 @@
 
 <file path=word/document.xml><?xml version="1.0" encoding="utf-8"?>
-<w:document xmlns:wpc="http://schemas.microsoft.com/office/word/2010/wordprocessingCanvas" xmlns:mc="http://schemas.openxmlformats.org/markup-compatibility/2006" xmlns:o="urn:schemas-microsoft-com:office:office" xmlns:r="http://schemas.openxmlformats.org/officeDocument/2006/relationships" xmlns:m="http://schemas.openxmlformats.org/officeDocument/2006/math" xmlns:v="urn:schemas-microsoft-com:vml" xmlns:wp14="http://schemas.microsoft.com/office/word/2010/wordprocessingDrawing" xmlns:wp="http://schemas.openxmlformats.org/drawingml/2006/wordprocessingDrawing" xmlns:w10="urn:schemas-microsoft-com:office:word" xmlns:w="http://schemas.openxmlformats.org/wordprocessingml/2006/main" xmlns:w14="http://schemas.microsoft.com/office/word/2010/wordml" xmlns:w15="http://schemas.microsoft.com/office/word/2012/wordml" xmlns:wpg="http://schemas.microsoft.com/office/word/2010/wordprocessingGroup" xmlns:wpi="http://schemas.microsoft.com/office/word/2010/wordprocessingInk" xmlns:wne="http://schemas.microsoft.com/office/word/2006/wordml" xmlns:wps="http://schemas.microsoft.com/office/word/2010/wordprocessingShape" mc:Ignorable="w14 w15 wp14">
+<w:document xmlns:ve="http://schemas.openxmlformats.org/markup-compatibility/2006" xmlns:o="urn:schemas-microsoft-com:office:office" xmlns:r="http://schemas.openxmlformats.org/officeDocument/2006/relationships" xmlns:m="http://schemas.openxmlformats.org/officeDocument/2006/math" xmlns:v="urn:schemas-microsoft-com:vml" xmlns:wp="http://schemas.openxmlformats.org/drawingml/2006/wordprocessingDrawing" xmlns:w10="urn:schemas-microsoft-com:office:word" xmlns:w="http://schemas.openxmlformats.org/wordprocessingml/2006/main" xmlns:wne="http://schemas.microsoft.com/office/word/2006/wordml">
   <w:body>
     <w:p>
       <w:pPr>
@@ -34,7 +34,7 @@
       <w:tblPr>
         <w:tblStyle w:val="LightGrid-Accent4"/>
         <w:tblW w:w="10530" w:type="dxa"/>
-        <w:tblLook w:val="0660" w:firstRow="1" w:lastRow="1" w:firstColumn="0" w:lastColumn="0" w:noHBand="1" w:noVBand="1"/>
+        <w:tblLook w:val="0660"/>
       </w:tblPr>
       <w:tblGrid>
         <w:gridCol w:w="1259"/>
@@ -44,7 +44,7 @@
       </w:tblGrid>
       <w:tr>
         <w:trPr>
-          <w:cnfStyle w:val="100000000000" w:firstRow="1" w:lastRow="0" w:firstColumn="0" w:lastColumn="0" w:oddVBand="0" w:evenVBand="0" w:oddHBand="0" w:evenHBand="0" w:firstRowFirstColumn="0" w:firstRowLastColumn="0" w:lastRowFirstColumn="0" w:lastRowLastColumn="0"/>
+          <w:cnfStyle w:val="100000000000"/>
         </w:trPr>
         <w:tc>
           <w:tcPr>
@@ -196,23 +196,41 @@
                 <w:sz w:val="32"/>
                 <w:szCs w:val="32"/>
               </w:rPr>
-              <w:t xml:space="preserve">1 </w:t>
-            </w:r>
-            <w:proofErr w:type="spellStart"/>
-            <w:r>
-              <w:rPr>
-                <w:sz w:val="32"/>
-                <w:szCs w:val="32"/>
-              </w:rPr>
-              <w:t>hr</w:t>
-            </w:r>
-            <w:proofErr w:type="spellEnd"/>
+              <w:t>1 hr</w:t>
+            </w:r>
           </w:p>
         </w:tc>
         <w:tc>
           <w:tcPr>
             <w:tcW w:w="2076" w:type="dxa"/>
           </w:tcPr>
+          <w:p>
+            <w:pPr>
+              <w:rPr>
+                <w:sz w:val="32"/>
+                <w:szCs w:val="32"/>
+              </w:rPr>
+            </w:pPr>
+            <w:r>
+              <w:rPr>
+                <w:noProof/>
+                <w:sz w:val="32"/>
+                <w:szCs w:val="32"/>
+              </w:rPr>
+              <w:pict>
+                <v:rect id="_x0000_s1026" style="position:absolute;margin-left:.25pt;margin-top:20.8pt;width:1in;height:6.6pt;z-index:251658240;mso-position-horizontal-relative:text;mso-position-vertical-relative:text" fillcolor="#92d050">
+                  <v:shadow on="t" opacity=".5" offset="6pt,6pt"/>
+                </v:rect>
+              </w:pict>
+            </w:r>
+            <w:r>
+              <w:rPr>
+                <w:sz w:val="32"/>
+                <w:szCs w:val="32"/>
+              </w:rPr>
+              <w:t>Must</w:t>
+            </w:r>
+          </w:p>
           <w:p>
             <w:pPr>
               <w:rPr>
@@ -295,6 +313,33 @@
                 <w:szCs w:val="32"/>
               </w:rPr>
             </w:pPr>
+            <w:r>
+              <w:rPr>
+                <w:sz w:val="32"/>
+                <w:szCs w:val="32"/>
+              </w:rPr>
+              <w:t>Must</w:t>
+            </w:r>
+          </w:p>
+          <w:p>
+            <w:pPr>
+              <w:rPr>
+                <w:sz w:val="32"/>
+                <w:szCs w:val="32"/>
+              </w:rPr>
+            </w:pPr>
+            <w:r>
+              <w:rPr>
+                <w:noProof/>
+                <w:sz w:val="32"/>
+                <w:szCs w:val="32"/>
+              </w:rPr>
+              <w:pict>
+                <v:rect id="_x0000_s1029" style="position:absolute;margin-left:.25pt;margin-top:6.2pt;width:1in;height:6.6pt;z-index:251661312" fillcolor="#92d050">
+                  <v:shadow on="t" opacity=".5" offset="6pt,6pt"/>
+                </v:rect>
+              </w:pict>
+            </w:r>
           </w:p>
         </w:tc>
       </w:tr>
@@ -349,35 +394,7 @@
                 <w:sz w:val="32"/>
                 <w:szCs w:val="32"/>
               </w:rPr>
-              <w:t>,</w:t>
-            </w:r>
-            <w:r>
-              <w:rPr>
-                <w:sz w:val="32"/>
-                <w:szCs w:val="32"/>
-              </w:rPr>
-              <w:t xml:space="preserve"> </w:t>
-            </w:r>
-            <w:r>
-              <w:rPr>
-                <w:sz w:val="32"/>
-                <w:szCs w:val="32"/>
-              </w:rPr>
-              <w:t>type,</w:t>
-            </w:r>
-            <w:r>
-              <w:rPr>
-                <w:sz w:val="32"/>
-                <w:szCs w:val="32"/>
-              </w:rPr>
-              <w:t xml:space="preserve"> </w:t>
-            </w:r>
-            <w:r>
-              <w:rPr>
-                <w:sz w:val="32"/>
-                <w:szCs w:val="32"/>
-              </w:rPr>
-              <w:t>author so that I can easily find my desired books.</w:t>
+              <w:t>,type,author so that I can easily find my desired books.</w:t>
             </w:r>
           </w:p>
         </w:tc>
@@ -412,6 +429,25 @@
                 <w:szCs w:val="32"/>
               </w:rPr>
             </w:pPr>
+            <w:r>
+              <w:rPr>
+                <w:noProof/>
+                <w:sz w:val="32"/>
+                <w:szCs w:val="32"/>
+              </w:rPr>
+              <w:pict>
+                <v:rect id="_x0000_s1028" style="position:absolute;margin-left:.25pt;margin-top:28.4pt;width:1in;height:6.6pt;z-index:251660288;mso-position-horizontal-relative:text;mso-position-vertical-relative:text" fillcolor="#92d050">
+                  <v:shadow on="t" opacity=".5" offset="6pt,6pt"/>
+                </v:rect>
+              </w:pict>
+            </w:r>
+            <w:r>
+              <w:rPr>
+                <w:sz w:val="32"/>
+                <w:szCs w:val="32"/>
+              </w:rPr>
+              <w:t>Must</w:t>
+            </w:r>
           </w:p>
         </w:tc>
       </w:tr>
@@ -487,6 +523,33 @@
                 <w:szCs w:val="32"/>
               </w:rPr>
             </w:pPr>
+            <w:r>
+              <w:rPr>
+                <w:noProof/>
+                <w:sz w:val="32"/>
+                <w:szCs w:val="32"/>
+              </w:rPr>
+              <w:pict>
+                <v:rect id="_x0000_s1038" style="position:absolute;margin-left:.25pt;margin-top:20.55pt;width:68.1pt;height:7.65pt;z-index:251670528;mso-position-horizontal-relative:text;mso-position-vertical-relative:text" fillcolor="yellow">
+                  <v:shadow on="t" opacity=".5" offset="6pt,6pt"/>
+                </v:rect>
+              </w:pict>
+            </w:r>
+            <w:r>
+              <w:rPr>
+                <w:sz w:val="32"/>
+                <w:szCs w:val="32"/>
+              </w:rPr>
+              <w:t>Should</w:t>
+            </w:r>
+          </w:p>
+          <w:p>
+            <w:pPr>
+              <w:rPr>
+                <w:sz w:val="32"/>
+                <w:szCs w:val="32"/>
+              </w:rPr>
+            </w:pPr>
           </w:p>
         </w:tc>
       </w:tr>
@@ -562,6 +625,25 @@
                 <w:szCs w:val="32"/>
               </w:rPr>
             </w:pPr>
+            <w:r>
+              <w:rPr>
+                <w:noProof/>
+                <w:sz w:val="32"/>
+                <w:szCs w:val="32"/>
+              </w:rPr>
+              <w:pict>
+                <v:rect id="_x0000_s1027" style="position:absolute;margin-left:.25pt;margin-top:30pt;width:1in;height:6.6pt;z-index:251659264;mso-position-horizontal-relative:text;mso-position-vertical-relative:text" fillcolor="#92d050">
+                  <v:shadow on="t" opacity=".5" offset="6pt,6pt"/>
+                </v:rect>
+              </w:pict>
+            </w:r>
+            <w:r>
+              <w:rPr>
+                <w:sz w:val="32"/>
+                <w:szCs w:val="32"/>
+              </w:rPr>
+              <w:t>Must</w:t>
+            </w:r>
           </w:p>
         </w:tc>
       </w:tr>
@@ -637,6 +719,33 @@
                 <w:szCs w:val="32"/>
               </w:rPr>
             </w:pPr>
+            <w:r>
+              <w:rPr>
+                <w:sz w:val="32"/>
+                <w:szCs w:val="32"/>
+              </w:rPr>
+              <w:t>Should</w:t>
+            </w:r>
+          </w:p>
+          <w:p>
+            <w:pPr>
+              <w:rPr>
+                <w:sz w:val="32"/>
+                <w:szCs w:val="32"/>
+              </w:rPr>
+            </w:pPr>
+            <w:r>
+              <w:rPr>
+                <w:noProof/>
+                <w:sz w:val="32"/>
+                <w:szCs w:val="32"/>
+              </w:rPr>
+              <w:pict>
+                <v:rect id="_x0000_s1042" style="position:absolute;margin-left:.25pt;margin-top:3.2pt;width:68.1pt;height:7.65pt;z-index:251674624" fillcolor="yellow">
+                  <v:shadow on="t" opacity=".5" offset="6pt,6pt"/>
+                </v:rect>
+              </w:pict>
+            </w:r>
           </w:p>
         </w:tc>
       </w:tr>
@@ -733,6 +842,33 @@
                 <w:szCs w:val="32"/>
               </w:rPr>
             </w:pPr>
+            <w:r>
+              <w:rPr>
+                <w:noProof/>
+                <w:sz w:val="32"/>
+                <w:szCs w:val="32"/>
+              </w:rPr>
+              <w:pict>
+                <v:rect id="_x0000_s1034" style="position:absolute;margin-left:.25pt;margin-top:18.65pt;width:1in;height:7.15pt;z-index:251666432;mso-position-horizontal-relative:text;mso-position-vertical-relative:text" fillcolor="#00b0f0">
+                  <v:shadow on="t" opacity=".5" offset="6pt,6pt"/>
+                </v:rect>
+              </w:pict>
+            </w:r>
+            <w:r>
+              <w:rPr>
+                <w:sz w:val="32"/>
+                <w:szCs w:val="32"/>
+              </w:rPr>
+              <w:t>Could</w:t>
+            </w:r>
+          </w:p>
+          <w:p>
+            <w:pPr>
+              <w:rPr>
+                <w:sz w:val="32"/>
+                <w:szCs w:val="32"/>
+              </w:rPr>
+            </w:pPr>
           </w:p>
         </w:tc>
       </w:tr>
@@ -808,6 +944,25 @@
                 <w:szCs w:val="32"/>
               </w:rPr>
             </w:pPr>
+            <w:r>
+              <w:rPr>
+                <w:noProof/>
+                <w:sz w:val="32"/>
+                <w:szCs w:val="32"/>
+              </w:rPr>
+              <w:pict>
+                <v:rect id="_x0000_s1031" style="position:absolute;margin-left:.25pt;margin-top:23pt;width:1in;height:6.6pt;z-index:251663360;mso-position-horizontal-relative:text;mso-position-vertical-relative:text" fillcolor="#92d050">
+                  <v:shadow on="t" opacity=".5" offset="6pt,6pt"/>
+                </v:rect>
+              </w:pict>
+            </w:r>
+            <w:r>
+              <w:rPr>
+                <w:sz w:val="32"/>
+                <w:szCs w:val="32"/>
+              </w:rPr>
+              <w:t>Must</w:t>
+            </w:r>
           </w:p>
         </w:tc>
       </w:tr>
@@ -904,6 +1059,25 @@
                 <w:szCs w:val="32"/>
               </w:rPr>
             </w:pPr>
+            <w:r>
+              <w:rPr>
+                <w:noProof/>
+                <w:sz w:val="32"/>
+                <w:szCs w:val="32"/>
+              </w:rPr>
+              <w:pict>
+                <v:rect id="_x0000_s1041" style="position:absolute;margin-left:.25pt;margin-top:21.65pt;width:68.1pt;height:7.65pt;z-index:251673600;mso-position-horizontal-relative:text;mso-position-vertical-relative:text" fillcolor="yellow">
+                  <v:shadow on="t" opacity=".5" offset="6pt,6pt"/>
+                </v:rect>
+              </w:pict>
+            </w:r>
+            <w:r>
+              <w:rPr>
+                <w:sz w:val="32"/>
+                <w:szCs w:val="32"/>
+              </w:rPr>
+              <w:t>Should</w:t>
+            </w:r>
           </w:p>
         </w:tc>
       </w:tr>
@@ -1000,6 +1174,25 @@
                 <w:szCs w:val="32"/>
               </w:rPr>
             </w:pPr>
+            <w:r>
+              <w:rPr>
+                <w:noProof/>
+                <w:sz w:val="32"/>
+                <w:szCs w:val="32"/>
+              </w:rPr>
+              <w:pict>
+                <v:rect id="_x0000_s1033" style="position:absolute;margin-left:.25pt;margin-top:31.6pt;width:1in;height:7.15pt;z-index:251665408;mso-position-horizontal-relative:text;mso-position-vertical-relative:text" fillcolor="#00b0f0">
+                  <v:shadow on="t" opacity=".5" offset="6pt,6pt"/>
+                </v:rect>
+              </w:pict>
+            </w:r>
+            <w:r>
+              <w:rPr>
+                <w:sz w:val="32"/>
+                <w:szCs w:val="32"/>
+              </w:rPr>
+              <w:t>Could</w:t>
+            </w:r>
           </w:p>
         </w:tc>
       </w:tr>
@@ -1076,6 +1269,25 @@
                 <w:szCs w:val="32"/>
               </w:rPr>
             </w:pPr>
+            <w:r>
+              <w:rPr>
+                <w:noProof/>
+                <w:sz w:val="32"/>
+                <w:szCs w:val="32"/>
+              </w:rPr>
+              <w:pict>
+                <v:rect id="_x0000_s1040" style="position:absolute;margin-left:-2pt;margin-top:29.6pt;width:68.1pt;height:7.65pt;z-index:251672576;mso-position-horizontal-relative:text;mso-position-vertical-relative:text" fillcolor="yellow">
+                  <v:shadow on="t" opacity=".5" offset="6pt,6pt"/>
+                </v:rect>
+              </w:pict>
+            </w:r>
+            <w:r>
+              <w:rPr>
+                <w:sz w:val="32"/>
+                <w:szCs w:val="32"/>
+              </w:rPr>
+              <w:t>Should</w:t>
+            </w:r>
           </w:p>
         </w:tc>
       </w:tr>
@@ -1151,6 +1363,25 @@
                 <w:szCs w:val="32"/>
               </w:rPr>
             </w:pPr>
+            <w:r>
+              <w:rPr>
+                <w:noProof/>
+                <w:sz w:val="32"/>
+                <w:szCs w:val="32"/>
+              </w:rPr>
+              <w:pict>
+                <v:rect id="_x0000_s1030" style="position:absolute;margin-left:-2pt;margin-top:23.4pt;width:1in;height:7.5pt;z-index:251662336;mso-position-horizontal-relative:text;mso-position-vertical-relative:text" fillcolor="#92d050">
+                  <v:shadow on="t" opacity=".5" offset="6pt,6pt"/>
+                </v:rect>
+              </w:pict>
+            </w:r>
+            <w:r>
+              <w:rPr>
+                <w:sz w:val="32"/>
+                <w:szCs w:val="32"/>
+              </w:rPr>
+              <w:t>Must</w:t>
+            </w:r>
           </w:p>
         </w:tc>
       </w:tr>
@@ -1211,7 +1442,7 @@
                 <w:sz w:val="32"/>
                 <w:szCs w:val="32"/>
               </w:rPr>
-              <w:t>1day</w:t>
+              <w:t>8hr</w:t>
             </w:r>
           </w:p>
         </w:tc>
@@ -1226,6 +1457,25 @@
                 <w:szCs w:val="32"/>
               </w:rPr>
             </w:pPr>
+            <w:r>
+              <w:rPr>
+                <w:noProof/>
+                <w:sz w:val="32"/>
+                <w:szCs w:val="32"/>
+              </w:rPr>
+              <w:pict>
+                <v:rect id="_x0000_s1032" style="position:absolute;margin-left:-2pt;margin-top:25.3pt;width:1in;height:7.15pt;z-index:251664384;mso-position-horizontal-relative:text;mso-position-vertical-relative:text" fillcolor="#00b0f0">
+                  <v:shadow on="t" opacity=".5" offset="6pt,6pt"/>
+                </v:rect>
+              </w:pict>
+            </w:r>
+            <w:r>
+              <w:rPr>
+                <w:sz w:val="32"/>
+                <w:szCs w:val="32"/>
+              </w:rPr>
+              <w:t>Could</w:t>
+            </w:r>
           </w:p>
         </w:tc>
       </w:tr>
@@ -1308,6 +1558,33 @@
                 <w:szCs w:val="32"/>
               </w:rPr>
             </w:pPr>
+            <w:r>
+              <w:rPr>
+                <w:sz w:val="32"/>
+                <w:szCs w:val="32"/>
+              </w:rPr>
+              <w:t>Could</w:t>
+            </w:r>
+          </w:p>
+          <w:p>
+            <w:pPr>
+              <w:rPr>
+                <w:sz w:val="32"/>
+                <w:szCs w:val="32"/>
+              </w:rPr>
+            </w:pPr>
+            <w:r>
+              <w:rPr>
+                <w:noProof/>
+                <w:sz w:val="32"/>
+                <w:szCs w:val="32"/>
+              </w:rPr>
+              <w:pict>
+                <v:rect id="_x0000_s1035" style="position:absolute;margin-left:-2pt;margin-top:2.4pt;width:1in;height:7.15pt;z-index:251667456" fillcolor="#00b0f0">
+                  <v:shadow on="t" opacity=".5" offset="6pt,6pt"/>
+                </v:rect>
+              </w:pict>
+            </w:r>
           </w:p>
         </w:tc>
       </w:tr>
@@ -1368,7 +1645,7 @@
                 <w:sz w:val="32"/>
                 <w:szCs w:val="32"/>
               </w:rPr>
-              <w:t>1day</w:t>
+              <w:t>8hr</w:t>
             </w:r>
           </w:p>
         </w:tc>
@@ -1383,6 +1660,25 @@
                 <w:szCs w:val="32"/>
               </w:rPr>
             </w:pPr>
+            <w:r>
+              <w:rPr>
+                <w:noProof/>
+                <w:sz w:val="32"/>
+                <w:szCs w:val="32"/>
+              </w:rPr>
+              <w:pict>
+                <v:rect id="_x0000_s1036" style="position:absolute;margin-left:-2pt;margin-top:22.75pt;width:1in;height:7.15pt;z-index:251668480;mso-position-horizontal-relative:text;mso-position-vertical-relative:text" fillcolor="#00b0f0">
+                  <v:shadow on="t" opacity=".5" offset="6pt,6pt"/>
+                </v:rect>
+              </w:pict>
+            </w:r>
+            <w:r>
+              <w:rPr>
+                <w:sz w:val="32"/>
+                <w:szCs w:val="32"/>
+              </w:rPr>
+              <w:t>Could</w:t>
+            </w:r>
           </w:p>
         </w:tc>
       </w:tr>
@@ -1460,12 +1756,31 @@
                 <w:szCs w:val="32"/>
               </w:rPr>
             </w:pPr>
+            <w:r>
+              <w:rPr>
+                <w:noProof/>
+                <w:sz w:val="32"/>
+                <w:szCs w:val="32"/>
+              </w:rPr>
+              <w:pict>
+                <v:rect id="_x0000_s1037" style="position:absolute;margin-left:-2pt;margin-top:32.6pt;width:1in;height:7.15pt;z-index:251669504;mso-position-horizontal-relative:text;mso-position-vertical-relative:text" fillcolor="#00b0f0">
+                  <v:shadow on="t" opacity=".5" offset="6pt,6pt"/>
+                </v:rect>
+              </w:pict>
+            </w:r>
+            <w:r>
+              <w:rPr>
+                <w:sz w:val="32"/>
+                <w:szCs w:val="32"/>
+              </w:rPr>
+              <w:t>Could</w:t>
+            </w:r>
           </w:p>
         </w:tc>
       </w:tr>
       <w:tr>
         <w:trPr>
-          <w:cnfStyle w:val="010000000000" w:firstRow="0" w:lastRow="1" w:firstColumn="0" w:lastColumn="0" w:oddVBand="0" w:evenVBand="0" w:oddHBand="0" w:evenHBand="0" w:firstRowFirstColumn="0" w:firstRowLastColumn="0" w:lastRowFirstColumn="0" w:lastRowLastColumn="0"/>
+          <w:cnfStyle w:val="010000000000"/>
         </w:trPr>
         <w:tc>
           <w:tcPr>
@@ -1536,7 +1851,7 @@
 </file>
 
 <file path=word/styles.xml><?xml version="1.0" encoding="utf-8"?>
-<w:styles xmlns:mc="http://schemas.openxmlformats.org/markup-compatibility/2006" xmlns:r="http://schemas.openxmlformats.org/officeDocument/2006/relationships" xmlns:w="http://schemas.openxmlformats.org/wordprocessingml/2006/main" xmlns:w14="http://schemas.microsoft.com/office/word/2010/wordml" xmlns:w15="http://schemas.microsoft.com/office/word/2012/wordml" mc:Ignorable="w14 w15">
+<w:styles xmlns:r="http://schemas.openxmlformats.org/officeDocument/2006/relationships" xmlns:w="http://schemas.openxmlformats.org/wordprocessingml/2006/main">
   <w:docDefaults>
     <w:rPrDefault>
       <w:rPr>
@@ -1552,378 +1867,144 @@
       </w:pPr>
     </w:pPrDefault>
   </w:docDefaults>
-  <w:latentStyles w:defLockedState="0" w:defUIPriority="99" w:defSemiHidden="0" w:defUnhideWhenUsed="0" w:defQFormat="0" w:count="371">
-    <w:lsdException w:name="Normal" w:uiPriority="0" w:qFormat="1"/>
-    <w:lsdException w:name="heading 1" w:uiPriority="9" w:qFormat="1"/>
-    <w:lsdException w:name="heading 2" w:semiHidden="1" w:uiPriority="9" w:unhideWhenUsed="1" w:qFormat="1"/>
-    <w:lsdException w:name="heading 3" w:semiHidden="1" w:uiPriority="9" w:unhideWhenUsed="1" w:qFormat="1"/>
-    <w:lsdException w:name="heading 4" w:semiHidden="1" w:uiPriority="9" w:unhideWhenUsed="1" w:qFormat="1"/>
-    <w:lsdException w:name="heading 5" w:semiHidden="1" w:uiPriority="9" w:unhideWhenUsed="1" w:qFormat="1"/>
-    <w:lsdException w:name="heading 6" w:semiHidden="1" w:uiPriority="9" w:unhideWhenUsed="1" w:qFormat="1"/>
-    <w:lsdException w:name="heading 7" w:semiHidden="1" w:uiPriority="9" w:unhideWhenUsed="1" w:qFormat="1"/>
-    <w:lsdException w:name="heading 8" w:semiHidden="1" w:uiPriority="9" w:unhideWhenUsed="1" w:qFormat="1"/>
-    <w:lsdException w:name="heading 9" w:semiHidden="1" w:uiPriority="9" w:unhideWhenUsed="1" w:qFormat="1"/>
-    <w:lsdException w:name="index 1" w:semiHidden="1" w:unhideWhenUsed="1"/>
-    <w:lsdException w:name="index 2" w:semiHidden="1" w:unhideWhenUsed="1"/>
-    <w:lsdException w:name="index 3" w:semiHidden="1" w:unhideWhenUsed="1"/>
-    <w:lsdException w:name="index 4" w:semiHidden="1" w:unhideWhenUsed="1"/>
-    <w:lsdException w:name="index 5" w:semiHidden="1" w:unhideWhenUsed="1"/>
-    <w:lsdException w:name="index 6" w:semiHidden="1" w:unhideWhenUsed="1"/>
-    <w:lsdException w:name="index 7" w:semiHidden="1" w:unhideWhenUsed="1"/>
-    <w:lsdException w:name="index 8" w:semiHidden="1" w:unhideWhenUsed="1"/>
-    <w:lsdException w:name="index 9" w:semiHidden="1" w:unhideWhenUsed="1"/>
-    <w:lsdException w:name="toc 1" w:semiHidden="1" w:uiPriority="39" w:unhideWhenUsed="1"/>
-    <w:lsdException w:name="toc 2" w:semiHidden="1" w:uiPriority="39" w:unhideWhenUsed="1"/>
-    <w:lsdException w:name="toc 3" w:semiHidden="1" w:uiPriority="39" w:unhideWhenUsed="1"/>
-    <w:lsdException w:name="toc 4" w:semiHidden="1" w:uiPriority="39" w:unhideWhenUsed="1"/>
-    <w:lsdException w:name="toc 5" w:semiHidden="1" w:uiPriority="39" w:unhideWhenUsed="1"/>
-    <w:lsdException w:name="toc 6" w:semiHidden="1" w:uiPriority="39" w:unhideWhenUsed="1"/>
-    <w:lsdException w:name="toc 7" w:semiHidden="1" w:uiPriority="39" w:unhideWhenUsed="1"/>
-    <w:lsdException w:name="toc 8" w:semiHidden="1" w:uiPriority="39" w:unhideWhenUsed="1"/>
-    <w:lsdException w:name="toc 9" w:semiHidden="1" w:uiPriority="39" w:unhideWhenUsed="1"/>
-    <w:lsdException w:name="Normal Indent" w:semiHidden="1" w:unhideWhenUsed="1"/>
-    <w:lsdException w:name="footnote text" w:semiHidden="1" w:unhideWhenUsed="1"/>
-    <w:lsdException w:name="annotation text" w:semiHidden="1" w:unhideWhenUsed="1"/>
-    <w:lsdException w:name="header" w:semiHidden="1" w:unhideWhenUsed="1"/>
-    <w:lsdException w:name="footer" w:semiHidden="1" w:unhideWhenUsed="1"/>
-    <w:lsdException w:name="index heading" w:semiHidden="1" w:unhideWhenUsed="1"/>
-    <w:lsdException w:name="caption" w:semiHidden="1" w:uiPriority="35" w:unhideWhenUsed="1" w:qFormat="1"/>
-    <w:lsdException w:name="table of figures" w:semiHidden="1" w:unhideWhenUsed="1"/>
-    <w:lsdException w:name="envelope address" w:semiHidden="1" w:unhideWhenUsed="1"/>
-    <w:lsdException w:name="envelope return" w:semiHidden="1" w:unhideWhenUsed="1"/>
-    <w:lsdException w:name="footnote reference" w:semiHidden="1" w:unhideWhenUsed="1"/>
-    <w:lsdException w:name="annotation reference" w:semiHidden="1" w:unhideWhenUsed="1"/>
-    <w:lsdException w:name="line number" w:semiHidden="1" w:unhideWhenUsed="1"/>
-    <w:lsdException w:name="page number" w:semiHidden="1" w:unhideWhenUsed="1"/>
-    <w:lsdException w:name="endnote reference" w:semiHidden="1" w:unhideWhenUsed="1"/>
-    <w:lsdException w:name="endnote text" w:semiHidden="1" w:unhideWhenUsed="1"/>
-    <w:lsdException w:name="table of authorities" w:semiHidden="1" w:unhideWhenUsed="1"/>
-    <w:lsdException w:name="macro" w:semiHidden="1" w:unhideWhenUsed="1"/>
-    <w:lsdException w:name="toa heading" w:semiHidden="1" w:unhideWhenUsed="1"/>
-    <w:lsdException w:name="List" w:semiHidden="1" w:unhideWhenUsed="1"/>
-    <w:lsdException w:name="List Bullet" w:semiHidden="1" w:unhideWhenUsed="1"/>
-    <w:lsdException w:name="List Number" w:semiHidden="1" w:unhideWhenUsed="1"/>
-    <w:lsdException w:name="List 2" w:semiHidden="1" w:unhideWhenUsed="1"/>
-    <w:lsdException w:name="List 3" w:semiHidden="1" w:unhideWhenUsed="1"/>
-    <w:lsdException w:name="List 4" w:semiHidden="1" w:unhideWhenUsed="1"/>
-    <w:lsdException w:name="List 5" w:semiHidden="1" w:unhideWhenUsed="1"/>
-    <w:lsdException w:name="List Bullet 2" w:semiHidden="1" w:unhideWhenUsed="1"/>
-    <w:lsdException w:name="List Bullet 3" w:semiHidden="1" w:unhideWhenUsed="1"/>
-    <w:lsdException w:name="List Bullet 4" w:semiHidden="1" w:unhideWhenUsed="1"/>
-    <w:lsdException w:name="List Bullet 5" w:semiHidden="1" w:unhideWhenUsed="1"/>
-    <w:lsdException w:name="List Number 2" w:semiHidden="1" w:unhideWhenUsed="1"/>
-    <w:lsdException w:name="List Number 3" w:semiHidden="1" w:unhideWhenUsed="1"/>
-    <w:lsdException w:name="List Number 4" w:semiHidden="1" w:unhideWhenUsed="1"/>
-    <w:lsdException w:name="List Number 5" w:semiHidden="1" w:unhideWhenUsed="1"/>
-    <w:lsdException w:name="Title" w:uiPriority="10" w:qFormat="1"/>
-    <w:lsdException w:name="Closing" w:semiHidden="1" w:unhideWhenUsed="1"/>
-    <w:lsdException w:name="Signature" w:semiHidden="1" w:unhideWhenUsed="1"/>
-    <w:lsdException w:name="Default Paragraph Font" w:semiHidden="1" w:uiPriority="1" w:unhideWhenUsed="1"/>
-    <w:lsdException w:name="Body Text" w:semiHidden="1" w:unhideWhenUsed="1"/>
-    <w:lsdException w:name="Body Text Indent" w:semiHidden="1" w:unhideWhenUsed="1"/>
-    <w:lsdException w:name="List Continue" w:semiHidden="1" w:unhideWhenUsed="1"/>
-    <w:lsdException w:name="List Continue 2" w:semiHidden="1" w:unhideWhenUsed="1"/>
-    <w:lsdException w:name="List Continue 3" w:semiHidden="1" w:unhideWhenUsed="1"/>
-    <w:lsdException w:name="List Continue 4" w:semiHidden="1" w:unhideWhenUsed="1"/>
-    <w:lsdException w:name="List Continue 5" w:semiHidden="1" w:unhideWhenUsed="1"/>
-    <w:lsdException w:name="Message Header" w:semiHidden="1" w:unhideWhenUsed="1"/>
-    <w:lsdException w:name="Subtitle" w:uiPriority="11" w:qFormat="1"/>
-    <w:lsdException w:name="Salutation" w:semiHidden="1" w:unhideWhenUsed="1"/>
-    <w:lsdException w:name="Date" w:semiHidden="1" w:unhideWhenUsed="1"/>
-    <w:lsdException w:name="Body Text First Indent" w:semiHidden="1" w:unhideWhenUsed="1"/>
-    <w:lsdException w:name="Body Text First Indent 2" w:semiHidden="1" w:unhideWhenUsed="1"/>
-    <w:lsdException w:name="Note Heading" w:semiHidden="1" w:unhideWhenUsed="1"/>
-    <w:lsdException w:name="Body Text 2" w:semiHidden="1" w:unhideWhenUsed="1"/>
-    <w:lsdException w:name="Body Text 3" w:semiHidden="1" w:unhideWhenUsed="1"/>
-    <w:lsdException w:name="Body Text Indent 2" w:semiHidden="1" w:unhideWhenUsed="1"/>
-    <w:lsdException w:name="Body Text Indent 3" w:semiHidden="1" w:unhideWhenUsed="1"/>
-    <w:lsdException w:name="Block Text" w:semiHidden="1" w:unhideWhenUsed="1"/>
-    <w:lsdException w:name="Hyperlink" w:semiHidden="1" w:unhideWhenUsed="1"/>
-    <w:lsdException w:name="FollowedHyperlink" w:semiHidden="1" w:unhideWhenUsed="1"/>
-    <w:lsdException w:name="Strong" w:uiPriority="22" w:qFormat="1"/>
-    <w:lsdException w:name="Emphasis" w:uiPriority="20" w:qFormat="1"/>
-    <w:lsdException w:name="Document Map" w:semiHidden="1" w:unhideWhenUsed="1"/>
-    <w:lsdException w:name="Plain Text" w:semiHidden="1" w:unhideWhenUsed="1"/>
-    <w:lsdException w:name="E-mail Signature" w:semiHidden="1" w:unhideWhenUsed="1"/>
-    <w:lsdException w:name="HTML Top of Form" w:semiHidden="1" w:unhideWhenUsed="1"/>
-    <w:lsdException w:name="HTML Bottom of Form" w:semiHidden="1" w:unhideWhenUsed="1"/>
-    <w:lsdException w:name="Normal (Web)" w:semiHidden="1" w:unhideWhenUsed="1"/>
-    <w:lsdException w:name="HTML Acronym" w:semiHidden="1" w:unhideWhenUsed="1"/>
-    <w:lsdException w:name="HTML Address" w:semiHidden="1" w:unhideWhenUsed="1"/>
-    <w:lsdException w:name="HTML Cite" w:semiHidden="1" w:unhideWhenUsed="1"/>
-    <w:lsdException w:name="HTML Code" w:semiHidden="1" w:unhideWhenUsed="1"/>
-    <w:lsdException w:name="HTML Definition" w:semiHidden="1" w:unhideWhenUsed="1"/>
-    <w:lsdException w:name="HTML Keyboard" w:semiHidden="1" w:unhideWhenUsed="1"/>
-    <w:lsdException w:name="HTML Preformatted" w:semiHidden="1" w:unhideWhenUsed="1"/>
-    <w:lsdException w:name="HTML Sample" w:semiHidden="1" w:unhideWhenUsed="1"/>
-    <w:lsdException w:name="HTML Typewriter" w:semiHidden="1" w:unhideWhenUsed="1"/>
-    <w:lsdException w:name="HTML Variable" w:semiHidden="1" w:unhideWhenUsed="1"/>
-    <w:lsdException w:name="Normal Table" w:semiHidden="1" w:unhideWhenUsed="1"/>
-    <w:lsdException w:name="annotation subject" w:semiHidden="1" w:unhideWhenUsed="1"/>
-    <w:lsdException w:name="No List" w:semiHidden="1" w:unhideWhenUsed="1"/>
-    <w:lsdException w:name="Outline List 1" w:semiHidden="1" w:unhideWhenUsed="1"/>
-    <w:lsdException w:name="Outline List 2" w:semiHidden="1" w:unhideWhenUsed="1"/>
-    <w:lsdException w:name="Outline List 3" w:semiHidden="1" w:unhideWhenUsed="1"/>
-    <w:lsdException w:name="Table Simple 1" w:semiHidden="1" w:unhideWhenUsed="1"/>
-    <w:lsdException w:name="Table Simple 2" w:semiHidden="1" w:unhideWhenUsed="1"/>
-    <w:lsdException w:name="Table Simple 3" w:semiHidden="1" w:unhideWhenUsed="1"/>
-    <w:lsdException w:name="Table Classic 1" w:semiHidden="1" w:unhideWhenUsed="1"/>
-    <w:lsdException w:name="Table Classic 2" w:semiHidden="1" w:unhideWhenUsed="1"/>
-    <w:lsdException w:name="Table Classic 3" w:semiHidden="1" w:unhideWhenUsed="1"/>
-    <w:lsdException w:name="Table Classic 4" w:semiHidden="1" w:unhideWhenUsed="1"/>
-    <w:lsdException w:name="Table Colorful 1" w:semiHidden="1" w:unhideWhenUsed="1"/>
-    <w:lsdException w:name="Table Colorful 2" w:semiHidden="1" w:unhideWhenUsed="1"/>
-    <w:lsdException w:name="Table Colorful 3" w:semiHidden="1" w:unhideWhenUsed="1"/>
-    <w:lsdException w:name="Table Columns 1" w:semiHidden="1" w:unhideWhenUsed="1"/>
-    <w:lsdException w:name="Table Columns 2" w:semiHidden="1" w:unhideWhenUsed="1"/>
-    <w:lsdException w:name="Table Columns 3" w:semiHidden="1" w:unhideWhenUsed="1"/>
-    <w:lsdException w:name="Table Columns 4" w:semiHidden="1" w:unhideWhenUsed="1"/>
-    <w:lsdException w:name="Table Columns 5" w:semiHidden="1" w:unhideWhenUsed="1"/>
-    <w:lsdException w:name="Table Grid 1" w:semiHidden="1" w:unhideWhenUsed="1"/>
-    <w:lsdException w:name="Table Grid 2" w:semiHidden="1" w:unhideWhenUsed="1"/>
-    <w:lsdException w:name="Table Grid 3" w:semiHidden="1" w:unhideWhenUsed="1"/>
-    <w:lsdException w:name="Table Grid 4" w:semiHidden="1" w:unhideWhenUsed="1"/>
-    <w:lsdException w:name="Table Grid 5" w:semiHidden="1" w:unhideWhenUsed="1"/>
-    <w:lsdException w:name="Table Grid 6" w:semiHidden="1" w:unhideWhenUsed="1"/>
-    <w:lsdException w:name="Table Grid 7" w:semiHidden="1" w:unhideWhenUsed="1"/>
-    <w:lsdException w:name="Table Grid 8" w:semiHidden="1" w:unhideWhenUsed="1"/>
-    <w:lsdException w:name="Table List 1" w:semiHidden="1" w:unhideWhenUsed="1"/>
-    <w:lsdException w:name="Table List 2" w:semiHidden="1" w:unhideWhenUsed="1"/>
-    <w:lsdException w:name="Table List 3" w:semiHidden="1" w:unhideWhenUsed="1"/>
-    <w:lsdException w:name="Table List 4" w:semiHidden="1" w:unhideWhenUsed="1"/>
-    <w:lsdException w:name="Table List 5" w:semiHidden="1" w:unhideWhenUsed="1"/>
-    <w:lsdException w:name="Table List 6" w:semiHidden="1" w:unhideWhenUsed="1"/>
-    <w:lsdException w:name="Table List 7" w:semiHidden="1" w:unhideWhenUsed="1"/>
-    <w:lsdException w:name="Table List 8" w:semiHidden="1" w:unhideWhenUsed="1"/>
-    <w:lsdException w:name="Table 3D effects 1" w:semiHidden="1" w:unhideWhenUsed="1"/>
-    <w:lsdException w:name="Table 3D effects 2" w:semiHidden="1" w:unhideWhenUsed="1"/>
-    <w:lsdException w:name="Table 3D effects 3" w:semiHidden="1" w:unhideWhenUsed="1"/>
-    <w:lsdException w:name="Table Contemporary" w:semiHidden="1" w:unhideWhenUsed="1"/>
-    <w:lsdException w:name="Table Elegant" w:semiHidden="1" w:unhideWhenUsed="1"/>
-    <w:lsdException w:name="Table Professional" w:semiHidden="1" w:unhideWhenUsed="1"/>
-    <w:lsdException w:name="Table Subtle 1" w:semiHidden="1" w:unhideWhenUsed="1"/>
-    <w:lsdException w:name="Table Subtle 2" w:semiHidden="1" w:unhideWhenUsed="1"/>
-    <w:lsdException w:name="Table Web 1" w:semiHidden="1" w:unhideWhenUsed="1"/>
-    <w:lsdException w:name="Table Web 2" w:semiHidden="1" w:unhideWhenUsed="1"/>
-    <w:lsdException w:name="Table Web 3" w:semiHidden="1" w:unhideWhenUsed="1"/>
-    <w:lsdException w:name="Balloon Text" w:semiHidden="1" w:unhideWhenUsed="1"/>
-    <w:lsdException w:name="Table Grid" w:uiPriority="59"/>
-    <w:lsdException w:name="Table Theme" w:semiHidden="1" w:unhideWhenUsed="1"/>
-    <w:lsdException w:name="Placeholder Text" w:semiHidden="1"/>
-    <w:lsdException w:name="No Spacing" w:uiPriority="1" w:qFormat="1"/>
-    <w:lsdException w:name="Light Shading" w:uiPriority="60"/>
-    <w:lsdException w:name="Light List" w:uiPriority="61"/>
-    <w:lsdException w:name="Light Grid" w:uiPriority="62"/>
-    <w:lsdException w:name="Medium Shading 1" w:uiPriority="63"/>
-    <w:lsdException w:name="Medium Shading 2" w:uiPriority="64"/>
-    <w:lsdException w:name="Medium List 1" w:uiPriority="65"/>
-    <w:lsdException w:name="Medium List 2" w:uiPriority="66"/>
-    <w:lsdException w:name="Medium Grid 1" w:uiPriority="67"/>
-    <w:lsdException w:name="Medium Grid 2" w:uiPriority="68"/>
-    <w:lsdException w:name="Medium Grid 3" w:uiPriority="69"/>
-    <w:lsdException w:name="Dark List" w:uiPriority="70"/>
-    <w:lsdException w:name="Colorful Shading" w:uiPriority="71"/>
-    <w:lsdException w:name="Colorful List" w:uiPriority="72"/>
-    <w:lsdException w:name="Colorful Grid" w:uiPriority="73"/>
-    <w:lsdException w:name="Light Shading Accent 1" w:uiPriority="60"/>
-    <w:lsdException w:name="Light List Accent 1" w:uiPriority="61"/>
-    <w:lsdException w:name="Light Grid Accent 1" w:uiPriority="62"/>
-    <w:lsdException w:name="Medium Shading 1 Accent 1" w:uiPriority="63"/>
-    <w:lsdException w:name="Medium Shading 2 Accent 1" w:uiPriority="64"/>
-    <w:lsdException w:name="Medium List 1 Accent 1" w:uiPriority="65"/>
-    <w:lsdException w:name="Revision" w:semiHidden="1"/>
-    <w:lsdException w:name="List Paragraph" w:uiPriority="34" w:qFormat="1"/>
-    <w:lsdException w:name="Quote" w:uiPriority="29" w:qFormat="1"/>
-    <w:lsdException w:name="Intense Quote" w:uiPriority="30" w:qFormat="1"/>
-    <w:lsdException w:name="Medium List 2 Accent 1" w:uiPriority="66"/>
-    <w:lsdException w:name="Medium Grid 1 Accent 1" w:uiPriority="67"/>
-    <w:lsdException w:name="Medium Grid 2 Accent 1" w:uiPriority="68"/>
-    <w:lsdException w:name="Medium Grid 3 Accent 1" w:uiPriority="69"/>
-    <w:lsdException w:name="Dark List Accent 1" w:uiPriority="70"/>
-    <w:lsdException w:name="Colorful Shading Accent 1" w:uiPriority="71"/>
-    <w:lsdException w:name="Colorful List Accent 1" w:uiPriority="72"/>
-    <w:lsdException w:name="Colorful Grid Accent 1" w:uiPriority="73"/>
-    <w:lsdException w:name="Light Shading Accent 2" w:uiPriority="60"/>
-    <w:lsdException w:name="Light List Accent 2" w:uiPriority="61"/>
-    <w:lsdException w:name="Light Grid Accent 2" w:uiPriority="62"/>
-    <w:lsdException w:name="Medium Shading 1 Accent 2" w:uiPriority="63"/>
-    <w:lsdException w:name="Medium Shading 2 Accent 2" w:uiPriority="64"/>
-    <w:lsdException w:name="Medium List 1 Accent 2" w:uiPriority="65"/>
-    <w:lsdException w:name="Medium List 2 Accent 2" w:uiPriority="66"/>
-    <w:lsdException w:name="Medium Grid 1 Accent 2" w:uiPriority="67"/>
-    <w:lsdException w:name="Medium Grid 2 Accent 2" w:uiPriority="68"/>
-    <w:lsdException w:name="Medium Grid 3 Accent 2" w:uiPriority="69"/>
-    <w:lsdException w:name="Dark List Accent 2" w:uiPriority="70"/>
-    <w:lsdException w:name="Colorful Shading Accent 2" w:uiPriority="71"/>
-    <w:lsdException w:name="Colorful List Accent 2" w:uiPriority="72"/>
-    <w:lsdException w:name="Colorful Grid Accent 2" w:uiPriority="73"/>
-    <w:lsdException w:name="Light Shading Accent 3" w:uiPriority="60"/>
-    <w:lsdException w:name="Light List Accent 3" w:uiPriority="61"/>
-    <w:lsdException w:name="Light Grid Accent 3" w:uiPriority="62"/>
-    <w:lsdException w:name="Medium Shading 1 Accent 3" w:uiPriority="63"/>
-    <w:lsdException w:name="Medium Shading 2 Accent 3" w:uiPriority="64"/>
-    <w:lsdException w:name="Medium List 1 Accent 3" w:uiPriority="65"/>
-    <w:lsdException w:name="Medium List 2 Accent 3" w:uiPriority="66"/>
-    <w:lsdException w:name="Medium Grid 1 Accent 3" w:uiPriority="67"/>
-    <w:lsdException w:name="Medium Grid 2 Accent 3" w:uiPriority="68"/>
-    <w:lsdException w:name="Medium Grid 3 Accent 3" w:uiPriority="69"/>
-    <w:lsdException w:name="Dark List Accent 3" w:uiPriority="70"/>
-    <w:lsdException w:name="Colorful Shading Accent 3" w:uiPriority="71"/>
-    <w:lsdException w:name="Colorful List Accent 3" w:uiPriority="72"/>
-    <w:lsdException w:name="Colorful Grid Accent 3" w:uiPriority="73"/>
-    <w:lsdException w:name="Light Shading Accent 4" w:uiPriority="60"/>
-    <w:lsdException w:name="Light List Accent 4" w:uiPriority="61"/>
-    <w:lsdException w:name="Light Grid Accent 4" w:uiPriority="62"/>
-    <w:lsdException w:name="Medium Shading 1 Accent 4" w:uiPriority="63"/>
-    <w:lsdException w:name="Medium Shading 2 Accent 4" w:uiPriority="64"/>
-    <w:lsdException w:name="Medium List 1 Accent 4" w:uiPriority="65"/>
-    <w:lsdException w:name="Medium List 2 Accent 4" w:uiPriority="66"/>
-    <w:lsdException w:name="Medium Grid 1 Accent 4" w:uiPriority="67"/>
-    <w:lsdException w:name="Medium Grid 2 Accent 4" w:uiPriority="68"/>
-    <w:lsdException w:name="Medium Grid 3 Accent 4" w:uiPriority="69"/>
-    <w:lsdException w:name="Dark List Accent 4" w:uiPriority="70"/>
-    <w:lsdException w:name="Colorful Shading Accent 4" w:uiPriority="71"/>
-    <w:lsdException w:name="Colorful List Accent 4" w:uiPriority="72"/>
-    <w:lsdException w:name="Colorful Grid Accent 4" w:uiPriority="73"/>
-    <w:lsdException w:name="Light Shading Accent 5" w:uiPriority="60"/>
-    <w:lsdException w:name="Light List Accent 5" w:uiPriority="61"/>
-    <w:lsdException w:name="Light Grid Accent 5" w:uiPriority="62"/>
-    <w:lsdException w:name="Medium Shading 1 Accent 5" w:uiPriority="63"/>
-    <w:lsdException w:name="Medium Shading 2 Accent 5" w:uiPriority="64"/>
-    <w:lsdException w:name="Medium List 1 Accent 5" w:uiPriority="65"/>
-    <w:lsdException w:name="Medium List 2 Accent 5" w:uiPriority="66"/>
-    <w:lsdException w:name="Medium Grid 1 Accent 5" w:uiPriority="67"/>
-    <w:lsdException w:name="Medium Grid 2 Accent 5" w:uiPriority="68"/>
-    <w:lsdException w:name="Medium Grid 3 Accent 5" w:uiPriority="69"/>
-    <w:lsdException w:name="Dark List Accent 5" w:uiPriority="70"/>
-    <w:lsdException w:name="Colorful Shading Accent 5" w:uiPriority="71"/>
-    <w:lsdException w:name="Colorful List Accent 5" w:uiPriority="72"/>
-    <w:lsdException w:name="Colorful Grid Accent 5" w:uiPriority="73"/>
-    <w:lsdException w:name="Light Shading Accent 6" w:uiPriority="60"/>
-    <w:lsdException w:name="Light List Accent 6" w:uiPriority="61"/>
-    <w:lsdException w:name="Light Grid Accent 6" w:uiPriority="62"/>
-    <w:lsdException w:name="Medium Shading 1 Accent 6" w:uiPriority="63"/>
-    <w:lsdException w:name="Medium Shading 2 Accent 6" w:uiPriority="64"/>
-    <w:lsdException w:name="Medium List 1 Accent 6" w:uiPriority="65"/>
-    <w:lsdException w:name="Medium List 2 Accent 6" w:uiPriority="66"/>
-    <w:lsdException w:name="Medium Grid 1 Accent 6" w:uiPriority="67"/>
-    <w:lsdException w:name="Medium Grid 2 Accent 6" w:uiPriority="68"/>
-    <w:lsdException w:name="Medium Grid 3 Accent 6" w:uiPriority="69"/>
-    <w:lsdException w:name="Dark List Accent 6" w:uiPriority="70"/>
-    <w:lsdException w:name="Colorful Shading Accent 6" w:uiPriority="71"/>
-    <w:lsdException w:name="Colorful List Accent 6" w:uiPriority="72"/>
-    <w:lsdException w:name="Colorful Grid Accent 6" w:uiPriority="73"/>
-    <w:lsdException w:name="Subtle Emphasis" w:uiPriority="19" w:qFormat="1"/>
-    <w:lsdException w:name="Intense Emphasis" w:uiPriority="21" w:qFormat="1"/>
-    <w:lsdException w:name="Subtle Reference" w:uiPriority="31" w:qFormat="1"/>
-    <w:lsdException w:name="Intense Reference" w:uiPriority="32" w:qFormat="1"/>
-    <w:lsdException w:name="Book Title" w:uiPriority="33" w:qFormat="1"/>
-    <w:lsdException w:name="Bibliography" w:semiHidden="1" w:uiPriority="37" w:unhideWhenUsed="1"/>
-    <w:lsdException w:name="TOC Heading" w:semiHidden="1" w:uiPriority="39" w:unhideWhenUsed="1" w:qFormat="1"/>
-    <w:lsdException w:name="Plain Table 1" w:uiPriority="41"/>
-    <w:lsdException w:name="Plain Table 2" w:uiPriority="42"/>
-    <w:lsdException w:name="Plain Table 3" w:uiPriority="43"/>
-    <w:lsdException w:name="Plain Table 4" w:uiPriority="44"/>
-    <w:lsdException w:name="Plain Table 5" w:uiPriority="45"/>
-    <w:lsdException w:name="Grid Table Light" w:uiPriority="40"/>
-    <w:lsdException w:name="Grid Table 1 Light" w:uiPriority="46"/>
-    <w:lsdException w:name="Grid Table 2" w:uiPriority="47"/>
-    <w:lsdException w:name="Grid Table 3" w:uiPriority="48"/>
-    <w:lsdException w:name="Grid Table 4" w:uiPriority="49"/>
-    <w:lsdException w:name="Grid Table 5 Dark" w:uiPriority="50"/>
-    <w:lsdException w:name="Grid Table 6 Colorful" w:uiPriority="51"/>
-    <w:lsdException w:name="Grid Table 7 Colorful" w:uiPriority="52"/>
-    <w:lsdException w:name="Grid Table 1 Light Accent 1" w:uiPriority="46"/>
-    <w:lsdException w:name="Grid Table 2 Accent 1" w:uiPriority="47"/>
-    <w:lsdException w:name="Grid Table 3 Accent 1" w:uiPriority="48"/>
-    <w:lsdException w:name="Grid Table 4 Accent 1" w:uiPriority="49"/>
-    <w:lsdException w:name="Grid Table 5 Dark Accent 1" w:uiPriority="50"/>
-    <w:lsdException w:name="Grid Table 6 Colorful Accent 1" w:uiPriority="51"/>
-    <w:lsdException w:name="Grid Table 7 Colorful Accent 1" w:uiPriority="52"/>
-    <w:lsdException w:name="Grid Table 1 Light Accent 2" w:uiPriority="46"/>
-    <w:lsdException w:name="Grid Table 2 Accent 2" w:uiPriority="47"/>
-    <w:lsdException w:name="Grid Table 3 Accent 2" w:uiPriority="48"/>
-    <w:lsdException w:name="Grid Table 4 Accent 2" w:uiPriority="49"/>
-    <w:lsdException w:name="Grid Table 5 Dark Accent 2" w:uiPriority="50"/>
-    <w:lsdException w:name="Grid Table 6 Colorful Accent 2" w:uiPriority="51"/>
-    <w:lsdException w:name="Grid Table 7 Colorful Accent 2" w:uiPriority="52"/>
-    <w:lsdException w:name="Grid Table 1 Light Accent 3" w:uiPriority="46"/>
-    <w:lsdException w:name="Grid Table 2 Accent 3" w:uiPriority="47"/>
-    <w:lsdException w:name="Grid Table 3 Accent 3" w:uiPriority="48"/>
-    <w:lsdException w:name="Grid Table 4 Accent 3" w:uiPriority="49"/>
-    <w:lsdException w:name="Grid Table 5 Dark Accent 3" w:uiPriority="50"/>
-    <w:lsdException w:name="Grid Table 6 Colorful Accent 3" w:uiPriority="51"/>
-    <w:lsdException w:name="Grid Table 7 Colorful Accent 3" w:uiPriority="52"/>
-    <w:lsdException w:name="Grid Table 1 Light Accent 4" w:uiPriority="46"/>
-    <w:lsdException w:name="Grid Table 2 Accent 4" w:uiPriority="47"/>
-    <w:lsdException w:name="Grid Table 3 Accent 4" w:uiPriority="48"/>
-    <w:lsdException w:name="Grid Table 4 Accent 4" w:uiPriority="49"/>
-    <w:lsdException w:name="Grid Table 5 Dark Accent 4" w:uiPriority="50"/>
-    <w:lsdException w:name="Grid Table 6 Colorful Accent 4" w:uiPriority="51"/>
-    <w:lsdException w:name="Grid Table 7 Colorful Accent 4" w:uiPriority="52"/>
-    <w:lsdException w:name="Grid Table 1 Light Accent 5" w:uiPriority="46"/>
-    <w:lsdException w:name="Grid Table 2 Accent 5" w:uiPriority="47"/>
-    <w:lsdException w:name="Grid Table 3 Accent 5" w:uiPriority="48"/>
-    <w:lsdException w:name="Grid Table 4 Accent 5" w:uiPriority="49"/>
-    <w:lsdException w:name="Grid Table 5 Dark Accent 5" w:uiPriority="50"/>
-    <w:lsdException w:name="Grid Table 6 Colorful Accent 5" w:uiPriority="51"/>
-    <w:lsdException w:name="Grid Table 7 Colorful Accent 5" w:uiPriority="52"/>
-    <w:lsdException w:name="Grid Table 1 Light Accent 6" w:uiPriority="46"/>
-    <w:lsdException w:name="Grid Table 2 Accent 6" w:uiPriority="47"/>
-    <w:lsdException w:name="Grid Table 3 Accent 6" w:uiPriority="48"/>
-    <w:lsdException w:name="Grid Table 4 Accent 6" w:uiPriority="49"/>
-    <w:lsdException w:name="Grid Table 5 Dark Accent 6" w:uiPriority="50"/>
-    <w:lsdException w:name="Grid Table 6 Colorful Accent 6" w:uiPriority="51"/>
-    <w:lsdException w:name="Grid Table 7 Colorful Accent 6" w:uiPriority="52"/>
-    <w:lsdException w:name="List Table 1 Light" w:uiPriority="46"/>
-    <w:lsdException w:name="List Table 2" w:uiPriority="47"/>
-    <w:lsdException w:name="List Table 3" w:uiPriority="48"/>
-    <w:lsdException w:name="List Table 4" w:uiPriority="49"/>
-    <w:lsdException w:name="List Table 5 Dark" w:uiPriority="50"/>
-    <w:lsdException w:name="List Table 6 Colorful" w:uiPriority="51"/>
-    <w:lsdException w:name="List Table 7 Colorful" w:uiPriority="52"/>
-    <w:lsdException w:name="List Table 1 Light Accent 1" w:uiPriority="46"/>
-    <w:lsdException w:name="List Table 2 Accent 1" w:uiPriority="47"/>
-    <w:lsdException w:name="List Table 3 Accent 1" w:uiPriority="48"/>
-    <w:lsdException w:name="List Table 4 Accent 1" w:uiPriority="49"/>
-    <w:lsdException w:name="List Table 5 Dark Accent 1" w:uiPriority="50"/>
-    <w:lsdException w:name="List Table 6 Colorful Accent 1" w:uiPriority="51"/>
-    <w:lsdException w:name="List Table 7 Colorful Accent 1" w:uiPriority="52"/>
-    <w:lsdException w:name="List Table 1 Light Accent 2" w:uiPriority="46"/>
-    <w:lsdException w:name="List Table 2 Accent 2" w:uiPriority="47"/>
-    <w:lsdException w:name="List Table 3 Accent 2" w:uiPriority="48"/>
-    <w:lsdException w:name="List Table 4 Accent 2" w:uiPriority="49"/>
-    <w:lsdException w:name="List Table 5 Dark Accent 2" w:uiPriority="50"/>
-    <w:lsdException w:name="List Table 6 Colorful Accent 2" w:uiPriority="51"/>
-    <w:lsdException w:name="List Table 7 Colorful Accent 2" w:uiPriority="52"/>
-    <w:lsdException w:name="List Table 1 Light Accent 3" w:uiPriority="46"/>
-    <w:lsdException w:name="List Table 2 Accent 3" w:uiPriority="47"/>
-    <w:lsdException w:name="List Table 3 Accent 3" w:uiPriority="48"/>
-    <w:lsdException w:name="List Table 4 Accent 3" w:uiPriority="49"/>
-    <w:lsdException w:name="List Table 5 Dark Accent 3" w:uiPriority="50"/>
-    <w:lsdException w:name="List Table 6 Colorful Accent 3" w:uiPriority="51"/>
-    <w:lsdException w:name="List Table 7 Colorful Accent 3" w:uiPriority="52"/>
-    <w:lsdException w:name="List Table 1 Light Accent 4" w:uiPriority="46"/>
-    <w:lsdException w:name="List Table 2 Accent 4" w:uiPriority="47"/>
-    <w:lsdException w:name="List Table 3 Accent 4" w:uiPriority="48"/>
-    <w:lsdException w:name="List Table 4 Accent 4" w:uiPriority="49"/>
-    <w:lsdException w:name="List Table 5 Dark Accent 4" w:uiPriority="50"/>
-    <w:lsdException w:name="List Table 6 Colorful Accent 4" w:uiPriority="51"/>
-    <w:lsdException w:name="List Table 7 Colorful Accent 4" w:uiPriority="52"/>
-    <w:lsdException w:name="List Table 1 Light Accent 5" w:uiPriority="46"/>
-    <w:lsdException w:name="List Table 2 Accent 5" w:uiPriority="47"/>
-    <w:lsdException w:name="List Table 3 Accent 5" w:uiPriority="48"/>
-    <w:lsdException w:name="List Table 4 Accent 5" w:uiPriority="49"/>
-    <w:lsdException w:name="List Table 5 Dark Accent 5" w:uiPriority="50"/>
-    <w:lsdException w:name="List Table 6 Colorful Accent 5" w:uiPriority="51"/>
-    <w:lsdException w:name="List Table 7 Colorful Accent 5" w:uiPriority="52"/>
-    <w:lsdException w:name="List Table 1 Light Accent 6" w:uiPriority="46"/>
-    <w:lsdException w:name="List Table 2 Accent 6" w:uiPriority="47"/>
-    <w:lsdException w:name="List Table 3 Accent 6" w:uiPriority="48"/>
-    <w:lsdException w:name="List Table 4 Accent 6" w:uiPriority="49"/>
-    <w:lsdException w:name="List Table 5 Dark Accent 6" w:uiPriority="50"/>
-    <w:lsdException w:name="List Table 6 Colorful Accent 6" w:uiPriority="51"/>
-    <w:lsdException w:name="List Table 7 Colorful Accent 6" w:uiPriority="52"/>
+  <w:latentStyles w:defLockedState="0" w:defUIPriority="99" w:defSemiHidden="1" w:defUnhideWhenUsed="1" w:defQFormat="0" w:count="267">
+    <w:lsdException w:name="Normal" w:semiHidden="0" w:uiPriority="0" w:unhideWhenUsed="0" w:qFormat="1"/>
+    <w:lsdException w:name="heading 1" w:semiHidden="0" w:uiPriority="9" w:unhideWhenUsed="0" w:qFormat="1"/>
+    <w:lsdException w:name="heading 2" w:uiPriority="9" w:qFormat="1"/>
+    <w:lsdException w:name="heading 3" w:uiPriority="9" w:qFormat="1"/>
+    <w:lsdException w:name="heading 4" w:uiPriority="9" w:qFormat="1"/>
+    <w:lsdException w:name="heading 5" w:uiPriority="9" w:qFormat="1"/>
+    <w:lsdException w:name="heading 6" w:uiPriority="9" w:qFormat="1"/>
+    <w:lsdException w:name="heading 7" w:uiPriority="9" w:qFormat="1"/>
+    <w:lsdException w:name="heading 8" w:uiPriority="9" w:qFormat="1"/>
+    <w:lsdException w:name="heading 9" w:uiPriority="9" w:qFormat="1"/>
+    <w:lsdException w:name="toc 1" w:uiPriority="39"/>
+    <w:lsdException w:name="toc 2" w:uiPriority="39"/>
+    <w:lsdException w:name="toc 3" w:uiPriority="39"/>
+    <w:lsdException w:name="toc 4" w:uiPriority="39"/>
+    <w:lsdException w:name="toc 5" w:uiPriority="39"/>
+    <w:lsdException w:name="toc 6" w:uiPriority="39"/>
+    <w:lsdException w:name="toc 7" w:uiPriority="39"/>
+    <w:lsdException w:name="toc 8" w:uiPriority="39"/>
+    <w:lsdException w:name="toc 9" w:uiPriority="39"/>
+    <w:lsdException w:name="caption" w:uiPriority="35" w:qFormat="1"/>
+    <w:lsdException w:name="Title" w:semiHidden="0" w:uiPriority="10" w:unhideWhenUsed="0" w:qFormat="1"/>
+    <w:lsdException w:name="Default Paragraph Font" w:uiPriority="1"/>
+    <w:lsdException w:name="Subtitle" w:semiHidden="0" w:uiPriority="11" w:unhideWhenUsed="0" w:qFormat="1"/>
+    <w:lsdException w:name="Strong" w:semiHidden="0" w:uiPriority="22" w:unhideWhenUsed="0" w:qFormat="1"/>
+    <w:lsdException w:name="Emphasis" w:semiHidden="0" w:uiPriority="20" w:unhideWhenUsed="0" w:qFormat="1"/>
+    <w:lsdException w:name="Table Grid" w:semiHidden="0" w:uiPriority="59" w:unhideWhenUsed="0"/>
+    <w:lsdException w:name="Placeholder Text" w:unhideWhenUsed="0"/>
+    <w:lsdException w:name="No Spacing" w:semiHidden="0" w:uiPriority="1" w:unhideWhenUsed="0" w:qFormat="1"/>
+    <w:lsdException w:name="Light Shading" w:semiHidden="0" w:uiPriority="60" w:unhideWhenUsed="0"/>
+    <w:lsdException w:name="Light List" w:semiHidden="0" w:uiPriority="61" w:unhideWhenUsed="0"/>
+    <w:lsdException w:name="Light Grid" w:semiHidden="0" w:uiPriority="62" w:unhideWhenUsed="0"/>
+    <w:lsdException w:name="Medium Shading 1" w:semiHidden="0" w:uiPriority="63" w:unhideWhenUsed="0"/>
+    <w:lsdException w:name="Medium Shading 2" w:semiHidden="0" w:uiPriority="64" w:unhideWhenUsed="0"/>
+    <w:lsdException w:name="Medium List 1" w:semiHidden="0" w:uiPriority="65" w:unhideWhenUsed="0"/>
+    <w:lsdException w:name="Medium List 2" w:semiHidden="0" w:uiPriority="66" w:unhideWhenUsed="0"/>
+    <w:lsdException w:name="Medium Grid 1" w:semiHidden="0" w:uiPriority="67" w:unhideWhenUsed="0"/>
+    <w:lsdException w:name="Medium Grid 2" w:semiHidden="0" w:uiPriority="68" w:unhideWhenUsed="0"/>
+    <w:lsdException w:name="Medium Grid 3" w:semiHidden="0" w:uiPriority="69" w:unhideWhenUsed="0"/>
+    <w:lsdException w:name="Dark List" w:semiHidden="0" w:uiPriority="70" w:unhideWhenUsed="0"/>
+    <w:lsdException w:name="Colorful Shading" w:semiHidden="0" w:uiPriority="71" w:unhideWhenUsed="0"/>
+    <w:lsdException w:name="Colorful List" w:semiHidden="0" w:uiPriority="72" w:unhideWhenUsed="0"/>
+    <w:lsdException w:name="Colorful Grid" w:semiHidden="0" w:uiPriority="73" w:unhideWhenUsed="0"/>
+    <w:lsdException w:name="Light Shading Accent 1" w:semiHidden="0" w:uiPriority="60" w:unhideWhenUsed="0"/>
+    <w:lsdException w:name="Light List Accent 1" w:semiHidden="0" w:uiPriority="61" w:unhideWhenUsed="0"/>
+    <w:lsdException w:name="Light Grid Accent 1" w:semiHidden="0" w:uiPriority="62" w:unhideWhenUsed="0"/>
+    <w:lsdException w:name="Medium Shading 1 Accent 1" w:semiHidden="0" w:uiPriority="63" w:unhideWhenUsed="0"/>
+    <w:lsdException w:name="Medium Shading 2 Accent 1" w:semiHidden="0" w:uiPriority="64" w:unhideWhenUsed="0"/>
+    <w:lsdException w:name="Medium List 1 Accent 1" w:semiHidden="0" w:uiPriority="65" w:unhideWhenUsed="0"/>
+    <w:lsdException w:name="Revision" w:unhideWhenUsed="0"/>
+    <w:lsdException w:name="List Paragraph" w:semiHidden="0" w:uiPriority="34" w:unhideWhenUsed="0" w:qFormat="1"/>
+    <w:lsdException w:name="Quote" w:semiHidden="0" w:uiPriority="29" w:unhideWhenUsed="0" w:qFormat="1"/>
+    <w:lsdException w:name="Intense Quote" w:semiHidden="0" w:uiPriority="30" w:unhideWhenUsed="0" w:qFormat="1"/>
+    <w:lsdException w:name="Medium List 2 Accent 1" w:semiHidden="0" w:uiPriority="66" w:unhideWhenUsed="0"/>
+    <w:lsdException w:name="Medium Grid 1 Accent 1" w:semiHidden="0" w:uiPriority="67" w:unhideWhenUsed="0"/>
+    <w:lsdException w:name="Medium Grid 2 Accent 1" w:semiHidden="0" w:uiPriority="68" w:unhideWhenUsed="0"/>
+    <w:lsdException w:name="Medium Grid 3 Accent 1" w:semiHidden="0" w:uiPriority="69" w:unhideWhenUsed="0"/>
+    <w:lsdException w:name="Dark List Accent 1" w:semiHidden="0" w:uiPriority="70" w:unhideWhenUsed="0"/>
+    <w:lsdException w:name="Colorful Shading Accent 1" w:semiHidden="0" w:uiPriority="71" w:unhideWhenUsed="0"/>
+    <w:lsdException w:name="Colorful List Accent 1" w:semiHidden="0" w:uiPriority="72" w:unhideWhenUsed="0"/>
+    <w:lsdException w:name="Colorful Grid Accent 1" w:semiHidden="0" w:uiPriority="73" w:unhideWhenUsed="0"/>
+    <w:lsdException w:name="Light Shading Accent 2" w:semiHidden="0" w:uiPriority="60" w:unhideWhenUsed="0"/>
+    <w:lsdException w:name="Light List Accent 2" w:semiHidden="0" w:uiPriority="61" w:unhideWhenUsed="0"/>
+    <w:lsdException w:name="Light Grid Accent 2" w:semiHidden="0" w:uiPriority="62" w:unhideWhenUsed="0"/>
+    <w:lsdException w:name="Medium Shading 1 Accent 2" w:semiHidden="0" w:uiPriority="63" w:unhideWhenUsed="0"/>
+    <w:lsdException w:name="Medium Shading 2 Accent 2" w:semiHidden="0" w:uiPriority="64" w:unhideWhenUsed="0"/>
+    <w:lsdException w:name="Medium List 1 Accent 2" w:semiHidden="0" w:uiPriority="65" w:unhideWhenUsed="0"/>
+    <w:lsdException w:name="Medium List 2 Accent 2" w:semiHidden="0" w:uiPriority="66" w:unhideWhenUsed="0"/>
+    <w:lsdException w:name="Medium Grid 1 Accent 2" w:semiHidden="0" w:uiPriority="67" w:unhideWhenUsed="0"/>
+    <w:lsdException w:name="Medium Grid 2 Accent 2" w:semiHidden="0" w:uiPriority="68" w:unhideWhenUsed="0"/>
+    <w:lsdException w:name="Medium Grid 3 Accent 2" w:semiHidden="0" w:uiPriority="69" w:unhideWhenUsed="0"/>
+    <w:lsdException w:name="Dark List Accent 2" w:semiHidden="0" w:uiPriority="70" w:unhideWhenUsed="0"/>
+    <w:lsdException w:name="Colorful Shading Accent 2" w:semiHidden="0" w:uiPriority="71" w:unhideWhenUsed="0"/>
+    <w:lsdException w:name="Colorful List Accent 2" w:semiHidden="0" w:uiPriority="72" w:unhideWhenUsed="0"/>
+    <w:lsdException w:name="Colorful Grid Accent 2" w:semiHidden="0" w:uiPriority="73" w:unhideWhenUsed="0"/>
+    <w:lsdException w:name="Light Shading Accent 3" w:semiHidden="0" w:uiPriority="60" w:unhideWhenUsed="0"/>
+    <w:lsdException w:name="Light List Accent 3" w:semiHidden="0" w:uiPriority="61" w:unhideWhenUsed="0"/>
+    <w:lsdException w:name="Light Grid Accent 3" w:semiHidden="0" w:uiPriority="62" w:unhideWhenUsed="0"/>
+    <w:lsdException w:name="Medium Shading 1 Accent 3" w:semiHidden="0" w:uiPriority="63" w:unhideWhenUsed="0"/>
+    <w:lsdException w:name="Medium Shading 2 Accent 3" w:semiHidden="0" w:uiPriority="64" w:unhideWhenUsed="0"/>
+    <w:lsdException w:name="Medium List 1 Accent 3" w:semiHidden="0" w:uiPriority="65" w:unhideWhenUsed="0"/>
+    <w:lsdException w:name="Medium List 2 Accent 3" w:semiHidden="0" w:uiPriority="66" w:unhideWhenUsed="0"/>
+    <w:lsdException w:name="Medium Grid 1 Accent 3" w:semiHidden="0" w:uiPriority="67" w:unhideWhenUsed="0"/>
+    <w:lsdException w:name="Medium Grid 2 Accent 3" w:semiHidden="0" w:uiPriority="68" w:unhideWhenUsed="0"/>
+    <w:lsdException w:name="Medium Grid 3 Accent 3" w:semiHidden="0" w:uiPriority="69" w:unhideWhenUsed="0"/>
+    <w:lsdException w:name="Dark List Accent 3" w:semiHidden="0" w:uiPriority="70" w:unhideWhenUsed="0"/>
+    <w:lsdException w:name="Colorful Shading Accent 3" w:semiHidden="0" w:uiPriority="71" w:unhideWhenUsed="0"/>
+    <w:lsdException w:name="Colorful List Accent 3" w:semiHidden="0" w:uiPriority="72" w:unhideWhenUsed="0"/>
+    <w:lsdException w:name="Colorful Grid Accent 3" w:semiHidden="0" w:uiPriority="73" w:unhideWhenUsed="0"/>
+    <w:lsdException w:name="Light Shading Accent 4" w:semiHidden="0" w:uiPriority="60" w:unhideWhenUsed="0"/>
+    <w:lsdException w:name="Light List Accent 4" w:semiHidden="0" w:uiPriority="61" w:unhideWhenUsed="0"/>
+    <w:lsdException w:name="Light Grid Accent 4" w:semiHidden="0" w:uiPriority="62" w:unhideWhenUsed="0"/>
+    <w:lsdException w:name="Medium Shading 1 Accent 4" w:semiHidden="0" w:uiPriority="63" w:unhideWhenUsed="0"/>
+    <w:lsdException w:name="Medium Shading 2 Accent 4" w:semiHidden="0" w:uiPriority="64" w:unhideWhenUsed="0"/>
+    <w:lsdException w:name="Medium List 1 Accent 4" w:semiHidden="0" w:uiPriority="65" w:unhideWhenUsed="0"/>
+    <w:lsdException w:name="Medium List 2 Accent 4" w:semiHidden="0" w:uiPriority="66" w:unhideWhenUsed="0"/>
+    <w:lsdException w:name="Medium Grid 1 Accent 4" w:semiHidden="0" w:uiPriority="67" w:unhideWhenUsed="0"/>
+    <w:lsdException w:name="Medium Grid 2 Accent 4" w:semiHidden="0" w:uiPriority="68" w:unhideWhenUsed="0"/>
+    <w:lsdException w:name="Medium Grid 3 Accent 4" w:semiHidden="0" w:uiPriority="69" w:unhideWhenUsed="0"/>
+    <w:lsdException w:name="Dark List Accent 4" w:semiHidden="0" w:uiPriority="70" w:unhideWhenUsed="0"/>
+    <w:lsdException w:name="Colorful Shading Accent 4" w:semiHidden="0" w:uiPriority="71" w:unhideWhenUsed="0"/>
+    <w:lsdException w:name="Colorful List Accent 4" w:semiHidden="0" w:uiPriority="72" w:unhideWhenUsed="0"/>
+    <w:lsdException w:name="Colorful Grid Accent 4" w:semiHidden="0" w:uiPriority="73" w:unhideWhenUsed="0"/>
+    <w:lsdException w:name="Light Shading Accent 5" w:semiHidden="0" w:uiPriority="60" w:unhideWhenUsed="0"/>
+    <w:lsdException w:name="Light List Accent 5" w:semiHidden="0" w:uiPriority="61" w:unhideWhenUsed="0"/>
+    <w:lsdException w:name="Light Grid Accent 5" w:semiHidden="0" w:uiPriority="62" w:unhideWhenUsed="0"/>
+    <w:lsdException w:name="Medium Shading 1 Accent 5" w:semiHidden="0" w:uiPriority="63" w:unhideWhenUsed="0"/>
+    <w:lsdException w:name="Medium Shading 2 Accent 5" w:semiHidden="0" w:uiPriority="64" w:unhideWhenUsed="0"/>
+    <w:lsdException w:name="Medium List 1 Accent 5" w:semiHidden="0" w:uiPriority="65" w:unhideWhenUsed="0"/>
+    <w:lsdException w:name="Medium List 2 Accent 5" w:semiHidden="0" w:uiPriority="66" w:unhideWhenUsed="0"/>
+    <w:lsdException w:name="Medium Grid 1 Accent 5" w:semiHidden="0" w:uiPriority="67" w:unhideWhenUsed="0"/>
+    <w:lsdException w:name="Medium Grid 2 Accent 5" w:semiHidden="0" w:uiPriority="68" w:unhideWhenUsed="0"/>
+    <w:lsdException w:name="Medium Grid 3 Accent 5" w:semiHidden="0" w:uiPriority="69" w:unhideWhenUsed="0"/>
+    <w:lsdException w:name="Dark List Accent 5" w:semiHidden="0" w:uiPriority="70" w:unhideWhenUsed="0"/>
+    <w:lsdException w:name="Colorful Shading Accent 5" w:semiHidden="0" w:uiPriority="71" w:unhideWhenUsed="0"/>
+    <w:lsdException w:name="Colorful List Accent 5" w:semiHidden="0" w:uiPriority="72" w:unhideWhenUsed="0"/>
+    <w:lsdException w:name="Colorful Grid Accent 5" w:semiHidden="0" w:uiPriority="73" w:unhideWhenUsed="0"/>
+    <w:lsdException w:name="Light Shading Accent 6" w:semiHidden="0" w:uiPriority="60" w:unhideWhenUsed="0"/>
+    <w:lsdException w:name="Light List Accent 6" w:semiHidden="0" w:uiPriority="61" w:unhideWhenUsed="0"/>
+    <w:lsdException w:name="Light Grid Accent 6" w:semiHidden="0" w:uiPriority="62" w:unhideWhenUsed="0"/>
+    <w:lsdException w:name="Medium Shading 1 Accent 6" w:semiHidden="0" w:uiPriority="63" w:unhideWhenUsed="0"/>
+    <w:lsdException w:name="Medium Shading 2 Accent 6" w:semiHidden="0" w:uiPriority="64" w:unhideWhenUsed="0"/>
+    <w:lsdException w:name="Medium List 1 Accent 6" w:semiHidden="0" w:uiPriority="65" w:unhideWhenUsed="0"/>
+    <w:lsdException w:name="Medium List 2 Accent 6" w:semiHidden="0" w:uiPriority="66" w:unhideWhenUsed="0"/>
+    <w:lsdException w:name="Medium Grid 1 Accent 6" w:semiHidden="0" w:uiPriority="67" w:unhideWhenUsed="0"/>
+    <w:lsdException w:name="Medium Grid 2 Accent 6" w:semiHidden="0" w:uiPriority="68" w:unhideWhenUsed="0"/>
+    <w:lsdException w:name="Medium Grid 3 Accent 6" w:semiHidden="0" w:uiPriority="69" w:unhideWhenUsed="0"/>
+    <w:lsdException w:name="Dark List Accent 6" w:semiHidden="0" w:uiPriority="70" w:unhideWhenUsed="0"/>
+    <w:lsdException w:name="Colorful Shading Accent 6" w:semiHidden="0" w:uiPriority="71" w:unhideWhenUsed="0"/>
+    <w:lsdException w:name="Colorful List Accent 6" w:semiHidden="0" w:uiPriority="72" w:unhideWhenUsed="0"/>
+    <w:lsdException w:name="Colorful Grid Accent 6" w:semiHidden="0" w:uiPriority="73" w:unhideWhenUsed="0"/>
+    <w:lsdException w:name="Subtle Emphasis" w:semiHidden="0" w:uiPriority="19" w:unhideWhenUsed="0" w:qFormat="1"/>
+    <w:lsdException w:name="Intense Emphasis" w:semiHidden="0" w:uiPriority="21" w:unhideWhenUsed="0" w:qFormat="1"/>
+    <w:lsdException w:name="Subtle Reference" w:semiHidden="0" w:uiPriority="31" w:unhideWhenUsed="0" w:qFormat="1"/>
+    <w:lsdException w:name="Intense Reference" w:semiHidden="0" w:uiPriority="32" w:unhideWhenUsed="0" w:qFormat="1"/>
+    <w:lsdException w:name="Book Title" w:semiHidden="0" w:uiPriority="33" w:unhideWhenUsed="0" w:qFormat="1"/>
+    <w:lsdException w:name="Bibliography" w:uiPriority="37"/>
+    <w:lsdException w:name="TOC Heading" w:uiPriority="39" w:qFormat="1"/>
   </w:latentStyles>
   <w:style w:type="paragraph" w:default="1" w:styleId="Normal">
     <w:name w:val="Normal"/>
@@ -1941,6 +2022,7 @@
     <w:uiPriority w:val="99"/>
     <w:semiHidden/>
     <w:unhideWhenUsed/>
+    <w:qFormat/>
     <w:tblPr>
       <w:tblInd w:w="0" w:type="dxa"/>
       <w:tblCellMar>

</xml_diff>

<commit_message>
estimation is added in product backlog
</commit_message>
<xml_diff>
--- a/sprint_1/walletBookBNB_product_Backlog.docx
+++ b/sprint_1/walletBookBNB_product_Backlog.docx
@@ -1,6 +1,6 @@
 
 <file path=word/document.xml><?xml version="1.0" encoding="utf-8"?>
-<w:document xmlns:ve="http://schemas.openxmlformats.org/markup-compatibility/2006" xmlns:o="urn:schemas-microsoft-com:office:office" xmlns:r="http://schemas.openxmlformats.org/officeDocument/2006/relationships" xmlns:m="http://schemas.openxmlformats.org/officeDocument/2006/math" xmlns:v="urn:schemas-microsoft-com:vml" xmlns:wp="http://schemas.openxmlformats.org/drawingml/2006/wordprocessingDrawing" xmlns:w10="urn:schemas-microsoft-com:office:word" xmlns:w="http://schemas.openxmlformats.org/wordprocessingml/2006/main" xmlns:wne="http://schemas.microsoft.com/office/word/2006/wordml">
+<w:document xmlns:wpc="http://schemas.microsoft.com/office/word/2010/wordprocessingCanvas" xmlns:mc="http://schemas.openxmlformats.org/markup-compatibility/2006" xmlns:o="urn:schemas-microsoft-com:office:office" xmlns:r="http://schemas.openxmlformats.org/officeDocument/2006/relationships" xmlns:m="http://schemas.openxmlformats.org/officeDocument/2006/math" xmlns:v="urn:schemas-microsoft-com:vml" xmlns:wp14="http://schemas.microsoft.com/office/word/2010/wordprocessingDrawing" xmlns:wp="http://schemas.openxmlformats.org/drawingml/2006/wordprocessingDrawing" xmlns:w10="urn:schemas-microsoft-com:office:word" xmlns:w="http://schemas.openxmlformats.org/wordprocessingml/2006/main" xmlns:w14="http://schemas.microsoft.com/office/word/2010/wordml" xmlns:w15="http://schemas.microsoft.com/office/word/2012/wordml" xmlns:wpg="http://schemas.microsoft.com/office/word/2010/wordprocessingGroup" xmlns:wpi="http://schemas.microsoft.com/office/word/2010/wordprocessingInk" xmlns:wne="http://schemas.microsoft.com/office/word/2006/wordml" xmlns:wps="http://schemas.microsoft.com/office/word/2010/wordprocessingShape" mc:Ignorable="w14 w15 wp14">
   <w:body>
     <w:p>
       <w:pPr>
@@ -34,7 +34,7 @@
       <w:tblPr>
         <w:tblStyle w:val="LightGrid-Accent4"/>
         <w:tblW w:w="10530" w:type="dxa"/>
-        <w:tblLook w:val="0660"/>
+        <w:tblLook w:val="0660" w:firstRow="1" w:lastRow="1" w:firstColumn="0" w:lastColumn="0" w:noHBand="1" w:noVBand="1"/>
       </w:tblPr>
       <w:tblGrid>
         <w:gridCol w:w="1259"/>
@@ -44,7 +44,7 @@
       </w:tblGrid>
       <w:tr>
         <w:trPr>
-          <w:cnfStyle w:val="100000000000"/>
+          <w:cnfStyle w:val="100000000000" w:firstRow="1" w:lastRow="0" w:firstColumn="0" w:lastColumn="0" w:oddVBand="0" w:evenVBand="0" w:oddHBand="0" w:evenHBand="0" w:firstRowFirstColumn="0" w:firstRowLastColumn="0" w:lastRowFirstColumn="0" w:lastRowLastColumn="0"/>
         </w:trPr>
         <w:tc>
           <w:tcPr>
@@ -191,6 +191,22 @@
                 <w:szCs w:val="32"/>
               </w:rPr>
             </w:pPr>
+            <w:r>
+              <w:rPr>
+                <w:sz w:val="32"/>
+                <w:szCs w:val="32"/>
+              </w:rPr>
+              <w:t xml:space="preserve">1 </w:t>
+            </w:r>
+            <w:proofErr w:type="spellStart"/>
+            <w:r>
+              <w:rPr>
+                <w:sz w:val="32"/>
+                <w:szCs w:val="32"/>
+              </w:rPr>
+              <w:t>hr</w:t>
+            </w:r>
+            <w:proofErr w:type="spellEnd"/>
           </w:p>
         </w:tc>
         <w:tc>
@@ -259,6 +275,13 @@
                 <w:szCs w:val="32"/>
               </w:rPr>
             </w:pPr>
+            <w:r>
+              <w:rPr>
+                <w:sz w:val="32"/>
+                <w:szCs w:val="32"/>
+              </w:rPr>
+              <w:t>1hr</w:t>
+            </w:r>
           </w:p>
         </w:tc>
         <w:tc>
@@ -369,6 +392,13 @@
                 <w:szCs w:val="32"/>
               </w:rPr>
             </w:pPr>
+            <w:r>
+              <w:rPr>
+                <w:sz w:val="32"/>
+                <w:szCs w:val="32"/>
+              </w:rPr>
+              <w:t>8hr</w:t>
+            </w:r>
           </w:p>
         </w:tc>
         <w:tc>
@@ -437,6 +467,13 @@
                 <w:szCs w:val="32"/>
               </w:rPr>
             </w:pPr>
+            <w:r>
+              <w:rPr>
+                <w:sz w:val="32"/>
+                <w:szCs w:val="32"/>
+              </w:rPr>
+              <w:t>4hr</w:t>
+            </w:r>
           </w:p>
         </w:tc>
         <w:tc>
@@ -505,6 +542,13 @@
                 <w:szCs w:val="32"/>
               </w:rPr>
             </w:pPr>
+            <w:r>
+              <w:rPr>
+                <w:sz w:val="32"/>
+                <w:szCs w:val="32"/>
+              </w:rPr>
+              <w:t>4hr</w:t>
+            </w:r>
           </w:p>
         </w:tc>
         <w:tc>
@@ -573,6 +617,13 @@
                 <w:szCs w:val="32"/>
               </w:rPr>
             </w:pPr>
+            <w:r>
+              <w:rPr>
+                <w:sz w:val="32"/>
+                <w:szCs w:val="32"/>
+              </w:rPr>
+              <w:t>4hr</w:t>
+            </w:r>
           </w:p>
         </w:tc>
         <w:tc>
@@ -662,6 +713,13 @@
                 <w:szCs w:val="32"/>
               </w:rPr>
             </w:pPr>
+            <w:r>
+              <w:rPr>
+                <w:sz w:val="32"/>
+                <w:szCs w:val="32"/>
+              </w:rPr>
+              <w:t>1hr</w:t>
+            </w:r>
           </w:p>
         </w:tc>
         <w:tc>
@@ -730,6 +788,13 @@
                 <w:szCs w:val="32"/>
               </w:rPr>
             </w:pPr>
+            <w:r>
+              <w:rPr>
+                <w:sz w:val="32"/>
+                <w:szCs w:val="32"/>
+              </w:rPr>
+              <w:t>8hr</w:t>
+            </w:r>
           </w:p>
         </w:tc>
         <w:tc>
@@ -819,6 +884,13 @@
                 <w:szCs w:val="32"/>
               </w:rPr>
             </w:pPr>
+            <w:r>
+              <w:rPr>
+                <w:sz w:val="32"/>
+                <w:szCs w:val="32"/>
+              </w:rPr>
+              <w:t>1hr</w:t>
+            </w:r>
           </w:p>
         </w:tc>
         <w:tc>
@@ -908,6 +980,13 @@
                 <w:szCs w:val="32"/>
               </w:rPr>
             </w:pPr>
+            <w:r>
+              <w:rPr>
+                <w:sz w:val="32"/>
+                <w:szCs w:val="32"/>
+              </w:rPr>
+              <w:t>2hr</w:t>
+            </w:r>
           </w:p>
         </w:tc>
         <w:tc>
@@ -977,6 +1056,13 @@
                 <w:szCs w:val="32"/>
               </w:rPr>
             </w:pPr>
+            <w:r>
+              <w:rPr>
+                <w:sz w:val="32"/>
+                <w:szCs w:val="32"/>
+              </w:rPr>
+              <w:t>1day</w:t>
+            </w:r>
           </w:p>
         </w:tc>
         <w:tc>
@@ -1045,6 +1131,13 @@
                 <w:szCs w:val="32"/>
               </w:rPr>
             </w:pPr>
+            <w:r>
+              <w:rPr>
+                <w:sz w:val="32"/>
+                <w:szCs w:val="32"/>
+              </w:rPr>
+              <w:t>8hr</w:t>
+            </w:r>
           </w:p>
         </w:tc>
         <w:tc>
@@ -1113,6 +1206,13 @@
                 <w:szCs w:val="32"/>
               </w:rPr>
             </w:pPr>
+            <w:r>
+              <w:rPr>
+                <w:sz w:val="32"/>
+                <w:szCs w:val="32"/>
+              </w:rPr>
+              <w:t>1day</w:t>
+            </w:r>
           </w:p>
         </w:tc>
         <w:tc>
@@ -1188,6 +1288,13 @@
                 <w:szCs w:val="32"/>
               </w:rPr>
             </w:pPr>
+            <w:r>
+              <w:rPr>
+                <w:sz w:val="32"/>
+                <w:szCs w:val="32"/>
+              </w:rPr>
+              <w:t>1hr</w:t>
+            </w:r>
           </w:p>
         </w:tc>
         <w:tc>
@@ -1256,6 +1363,13 @@
                 <w:szCs w:val="32"/>
               </w:rPr>
             </w:pPr>
+            <w:r>
+              <w:rPr>
+                <w:sz w:val="32"/>
+                <w:szCs w:val="32"/>
+              </w:rPr>
+              <w:t>1day</w:t>
+            </w:r>
           </w:p>
         </w:tc>
         <w:tc>
@@ -1324,6 +1438,15 @@
                 <w:szCs w:val="32"/>
               </w:rPr>
             </w:pPr>
+            <w:r>
+              <w:rPr>
+                <w:sz w:val="32"/>
+                <w:szCs w:val="32"/>
+              </w:rPr>
+              <w:t>8hr</w:t>
+            </w:r>
+            <w:bookmarkStart w:id="0" w:name="_GoBack"/>
+            <w:bookmarkEnd w:id="0"/>
           </w:p>
         </w:tc>
         <w:tc>
@@ -1342,7 +1465,7 @@
       </w:tr>
       <w:tr>
         <w:trPr>
-          <w:cnfStyle w:val="010000000000"/>
+          <w:cnfStyle w:val="010000000000" w:firstRow="0" w:lastRow="1" w:firstColumn="0" w:lastColumn="0" w:oddVBand="0" w:evenVBand="0" w:oddHBand="0" w:evenHBand="0" w:firstRowFirstColumn="0" w:firstRowLastColumn="0" w:lastRowFirstColumn="0" w:lastRowLastColumn="0"/>
         </w:trPr>
         <w:tc>
           <w:tcPr>
@@ -1413,7 +1536,7 @@
 </file>
 
 <file path=word/styles.xml><?xml version="1.0" encoding="utf-8"?>
-<w:styles xmlns:r="http://schemas.openxmlformats.org/officeDocument/2006/relationships" xmlns:w="http://schemas.openxmlformats.org/wordprocessingml/2006/main">
+<w:styles xmlns:mc="http://schemas.openxmlformats.org/markup-compatibility/2006" xmlns:r="http://schemas.openxmlformats.org/officeDocument/2006/relationships" xmlns:w="http://schemas.openxmlformats.org/wordprocessingml/2006/main" xmlns:w14="http://schemas.microsoft.com/office/word/2010/wordml" xmlns:w15="http://schemas.microsoft.com/office/word/2012/wordml" mc:Ignorable="w14 w15">
   <w:docDefaults>
     <w:rPrDefault>
       <w:rPr>
@@ -1429,144 +1552,378 @@
       </w:pPr>
     </w:pPrDefault>
   </w:docDefaults>
-  <w:latentStyles w:defLockedState="0" w:defUIPriority="99" w:defSemiHidden="1" w:defUnhideWhenUsed="1" w:defQFormat="0" w:count="267">
-    <w:lsdException w:name="Normal" w:semiHidden="0" w:uiPriority="0" w:unhideWhenUsed="0" w:qFormat="1"/>
-    <w:lsdException w:name="heading 1" w:semiHidden="0" w:uiPriority="9" w:unhideWhenUsed="0" w:qFormat="1"/>
-    <w:lsdException w:name="heading 2" w:uiPriority="9" w:qFormat="1"/>
-    <w:lsdException w:name="heading 3" w:uiPriority="9" w:qFormat="1"/>
-    <w:lsdException w:name="heading 4" w:uiPriority="9" w:qFormat="1"/>
-    <w:lsdException w:name="heading 5" w:uiPriority="9" w:qFormat="1"/>
-    <w:lsdException w:name="heading 6" w:uiPriority="9" w:qFormat="1"/>
-    <w:lsdException w:name="heading 7" w:uiPriority="9" w:qFormat="1"/>
-    <w:lsdException w:name="heading 8" w:uiPriority="9" w:qFormat="1"/>
-    <w:lsdException w:name="heading 9" w:uiPriority="9" w:qFormat="1"/>
-    <w:lsdException w:name="toc 1" w:uiPriority="39"/>
-    <w:lsdException w:name="toc 2" w:uiPriority="39"/>
-    <w:lsdException w:name="toc 3" w:uiPriority="39"/>
-    <w:lsdException w:name="toc 4" w:uiPriority="39"/>
-    <w:lsdException w:name="toc 5" w:uiPriority="39"/>
-    <w:lsdException w:name="toc 6" w:uiPriority="39"/>
-    <w:lsdException w:name="toc 7" w:uiPriority="39"/>
-    <w:lsdException w:name="toc 8" w:uiPriority="39"/>
-    <w:lsdException w:name="toc 9" w:uiPriority="39"/>
-    <w:lsdException w:name="caption" w:uiPriority="35" w:qFormat="1"/>
-    <w:lsdException w:name="Title" w:semiHidden="0" w:uiPriority="10" w:unhideWhenUsed="0" w:qFormat="1"/>
-    <w:lsdException w:name="Default Paragraph Font" w:uiPriority="1"/>
-    <w:lsdException w:name="Subtitle" w:semiHidden="0" w:uiPriority="11" w:unhideWhenUsed="0" w:qFormat="1"/>
-    <w:lsdException w:name="Strong" w:semiHidden="0" w:uiPriority="22" w:unhideWhenUsed="0" w:qFormat="1"/>
-    <w:lsdException w:name="Emphasis" w:semiHidden="0" w:uiPriority="20" w:unhideWhenUsed="0" w:qFormat="1"/>
-    <w:lsdException w:name="Table Grid" w:semiHidden="0" w:uiPriority="59" w:unhideWhenUsed="0"/>
-    <w:lsdException w:name="Placeholder Text" w:unhideWhenUsed="0"/>
-    <w:lsdException w:name="No Spacing" w:semiHidden="0" w:uiPriority="1" w:unhideWhenUsed="0" w:qFormat="1"/>
-    <w:lsdException w:name="Light Shading" w:semiHidden="0" w:uiPriority="60" w:unhideWhenUsed="0"/>
-    <w:lsdException w:name="Light List" w:semiHidden="0" w:uiPriority="61" w:unhideWhenUsed="0"/>
-    <w:lsdException w:name="Light Grid" w:semiHidden="0" w:uiPriority="62" w:unhideWhenUsed="0"/>
-    <w:lsdException w:name="Medium Shading 1" w:semiHidden="0" w:uiPriority="63" w:unhideWhenUsed="0"/>
-    <w:lsdException w:name="Medium Shading 2" w:semiHidden="0" w:uiPriority="64" w:unhideWhenUsed="0"/>
-    <w:lsdException w:name="Medium List 1" w:semiHidden="0" w:uiPriority="65" w:unhideWhenUsed="0"/>
-    <w:lsdException w:name="Medium List 2" w:semiHidden="0" w:uiPriority="66" w:unhideWhenUsed="0"/>
-    <w:lsdException w:name="Medium Grid 1" w:semiHidden="0" w:uiPriority="67" w:unhideWhenUsed="0"/>
-    <w:lsdException w:name="Medium Grid 2" w:semiHidden="0" w:uiPriority="68" w:unhideWhenUsed="0"/>
-    <w:lsdException w:name="Medium Grid 3" w:semiHidden="0" w:uiPriority="69" w:unhideWhenUsed="0"/>
-    <w:lsdException w:name="Dark List" w:semiHidden="0" w:uiPriority="70" w:unhideWhenUsed="0"/>
-    <w:lsdException w:name="Colorful Shading" w:semiHidden="0" w:uiPriority="71" w:unhideWhenUsed="0"/>
-    <w:lsdException w:name="Colorful List" w:semiHidden="0" w:uiPriority="72" w:unhideWhenUsed="0"/>
-    <w:lsdException w:name="Colorful Grid" w:semiHidden="0" w:uiPriority="73" w:unhideWhenUsed="0"/>
-    <w:lsdException w:name="Light Shading Accent 1" w:semiHidden="0" w:uiPriority="60" w:unhideWhenUsed="0"/>
-    <w:lsdException w:name="Light List Accent 1" w:semiHidden="0" w:uiPriority="61" w:unhideWhenUsed="0"/>
-    <w:lsdException w:name="Light Grid Accent 1" w:semiHidden="0" w:uiPriority="62" w:unhideWhenUsed="0"/>
-    <w:lsdException w:name="Medium Shading 1 Accent 1" w:semiHidden="0" w:uiPriority="63" w:unhideWhenUsed="0"/>
-    <w:lsdException w:name="Medium Shading 2 Accent 1" w:semiHidden="0" w:uiPriority="64" w:unhideWhenUsed="0"/>
-    <w:lsdException w:name="Medium List 1 Accent 1" w:semiHidden="0" w:uiPriority="65" w:unhideWhenUsed="0"/>
-    <w:lsdException w:name="Revision" w:unhideWhenUsed="0"/>
-    <w:lsdException w:name="List Paragraph" w:semiHidden="0" w:uiPriority="34" w:unhideWhenUsed="0" w:qFormat="1"/>
-    <w:lsdException w:name="Quote" w:semiHidden="0" w:uiPriority="29" w:unhideWhenUsed="0" w:qFormat="1"/>
-    <w:lsdException w:name="Intense Quote" w:semiHidden="0" w:uiPriority="30" w:unhideWhenUsed="0" w:qFormat="1"/>
-    <w:lsdException w:name="Medium List 2 Accent 1" w:semiHidden="0" w:uiPriority="66" w:unhideWhenUsed="0"/>
-    <w:lsdException w:name="Medium Grid 1 Accent 1" w:semiHidden="0" w:uiPriority="67" w:unhideWhenUsed="0"/>
-    <w:lsdException w:name="Medium Grid 2 Accent 1" w:semiHidden="0" w:uiPriority="68" w:unhideWhenUsed="0"/>
-    <w:lsdException w:name="Medium Grid 3 Accent 1" w:semiHidden="0" w:uiPriority="69" w:unhideWhenUsed="0"/>
-    <w:lsdException w:name="Dark List Accent 1" w:semiHidden="0" w:uiPriority="70" w:unhideWhenUsed="0"/>
-    <w:lsdException w:name="Colorful Shading Accent 1" w:semiHidden="0" w:uiPriority="71" w:unhideWhenUsed="0"/>
-    <w:lsdException w:name="Colorful List Accent 1" w:semiHidden="0" w:uiPriority="72" w:unhideWhenUsed="0"/>
-    <w:lsdException w:name="Colorful Grid Accent 1" w:semiHidden="0" w:uiPriority="73" w:unhideWhenUsed="0"/>
-    <w:lsdException w:name="Light Shading Accent 2" w:semiHidden="0" w:uiPriority="60" w:unhideWhenUsed="0"/>
-    <w:lsdException w:name="Light List Accent 2" w:semiHidden="0" w:uiPriority="61" w:unhideWhenUsed="0"/>
-    <w:lsdException w:name="Light Grid Accent 2" w:semiHidden="0" w:uiPriority="62" w:unhideWhenUsed="0"/>
-    <w:lsdException w:name="Medium Shading 1 Accent 2" w:semiHidden="0" w:uiPriority="63" w:unhideWhenUsed="0"/>
-    <w:lsdException w:name="Medium Shading 2 Accent 2" w:semiHidden="0" w:uiPriority="64" w:unhideWhenUsed="0"/>
-    <w:lsdException w:name="Medium List 1 Accent 2" w:semiHidden="0" w:uiPriority="65" w:unhideWhenUsed="0"/>
-    <w:lsdException w:name="Medium List 2 Accent 2" w:semiHidden="0" w:uiPriority="66" w:unhideWhenUsed="0"/>
-    <w:lsdException w:name="Medium Grid 1 Accent 2" w:semiHidden="0" w:uiPriority="67" w:unhideWhenUsed="0"/>
-    <w:lsdException w:name="Medium Grid 2 Accent 2" w:semiHidden="0" w:uiPriority="68" w:unhideWhenUsed="0"/>
-    <w:lsdException w:name="Medium Grid 3 Accent 2" w:semiHidden="0" w:uiPriority="69" w:unhideWhenUsed="0"/>
-    <w:lsdException w:name="Dark List Accent 2" w:semiHidden="0" w:uiPriority="70" w:unhideWhenUsed="0"/>
-    <w:lsdException w:name="Colorful Shading Accent 2" w:semiHidden="0" w:uiPriority="71" w:unhideWhenUsed="0"/>
-    <w:lsdException w:name="Colorful List Accent 2" w:semiHidden="0" w:uiPriority="72" w:unhideWhenUsed="0"/>
-    <w:lsdException w:name="Colorful Grid Accent 2" w:semiHidden="0" w:uiPriority="73" w:unhideWhenUsed="0"/>
-    <w:lsdException w:name="Light Shading Accent 3" w:semiHidden="0" w:uiPriority="60" w:unhideWhenUsed="0"/>
-    <w:lsdException w:name="Light List Accent 3" w:semiHidden="0" w:uiPriority="61" w:unhideWhenUsed="0"/>
-    <w:lsdException w:name="Light Grid Accent 3" w:semiHidden="0" w:uiPriority="62" w:unhideWhenUsed="0"/>
-    <w:lsdException w:name="Medium Shading 1 Accent 3" w:semiHidden="0" w:uiPriority="63" w:unhideWhenUsed="0"/>
-    <w:lsdException w:name="Medium Shading 2 Accent 3" w:semiHidden="0" w:uiPriority="64" w:unhideWhenUsed="0"/>
-    <w:lsdException w:name="Medium List 1 Accent 3" w:semiHidden="0" w:uiPriority="65" w:unhideWhenUsed="0"/>
-    <w:lsdException w:name="Medium List 2 Accent 3" w:semiHidden="0" w:uiPriority="66" w:unhideWhenUsed="0"/>
-    <w:lsdException w:name="Medium Grid 1 Accent 3" w:semiHidden="0" w:uiPriority="67" w:unhideWhenUsed="0"/>
-    <w:lsdException w:name="Medium Grid 2 Accent 3" w:semiHidden="0" w:uiPriority="68" w:unhideWhenUsed="0"/>
-    <w:lsdException w:name="Medium Grid 3 Accent 3" w:semiHidden="0" w:uiPriority="69" w:unhideWhenUsed="0"/>
-    <w:lsdException w:name="Dark List Accent 3" w:semiHidden="0" w:uiPriority="70" w:unhideWhenUsed="0"/>
-    <w:lsdException w:name="Colorful Shading Accent 3" w:semiHidden="0" w:uiPriority="71" w:unhideWhenUsed="0"/>
-    <w:lsdException w:name="Colorful List Accent 3" w:semiHidden="0" w:uiPriority="72" w:unhideWhenUsed="0"/>
-    <w:lsdException w:name="Colorful Grid Accent 3" w:semiHidden="0" w:uiPriority="73" w:unhideWhenUsed="0"/>
-    <w:lsdException w:name="Light Shading Accent 4" w:semiHidden="0" w:uiPriority="60" w:unhideWhenUsed="0"/>
-    <w:lsdException w:name="Light List Accent 4" w:semiHidden="0" w:uiPriority="61" w:unhideWhenUsed="0"/>
-    <w:lsdException w:name="Light Grid Accent 4" w:semiHidden="0" w:uiPriority="62" w:unhideWhenUsed="0"/>
-    <w:lsdException w:name="Medium Shading 1 Accent 4" w:semiHidden="0" w:uiPriority="63" w:unhideWhenUsed="0"/>
-    <w:lsdException w:name="Medium Shading 2 Accent 4" w:semiHidden="0" w:uiPriority="64" w:unhideWhenUsed="0"/>
-    <w:lsdException w:name="Medium List 1 Accent 4" w:semiHidden="0" w:uiPriority="65" w:unhideWhenUsed="0"/>
-    <w:lsdException w:name="Medium List 2 Accent 4" w:semiHidden="0" w:uiPriority="66" w:unhideWhenUsed="0"/>
-    <w:lsdException w:name="Medium Grid 1 Accent 4" w:semiHidden="0" w:uiPriority="67" w:unhideWhenUsed="0"/>
-    <w:lsdException w:name="Medium Grid 2 Accent 4" w:semiHidden="0" w:uiPriority="68" w:unhideWhenUsed="0"/>
-    <w:lsdException w:name="Medium Grid 3 Accent 4" w:semiHidden="0" w:uiPriority="69" w:unhideWhenUsed="0"/>
-    <w:lsdException w:name="Dark List Accent 4" w:semiHidden="0" w:uiPriority="70" w:unhideWhenUsed="0"/>
-    <w:lsdException w:name="Colorful Shading Accent 4" w:semiHidden="0" w:uiPriority="71" w:unhideWhenUsed="0"/>
-    <w:lsdException w:name="Colorful List Accent 4" w:semiHidden="0" w:uiPriority="72" w:unhideWhenUsed="0"/>
-    <w:lsdException w:name="Colorful Grid Accent 4" w:semiHidden="0" w:uiPriority="73" w:unhideWhenUsed="0"/>
-    <w:lsdException w:name="Light Shading Accent 5" w:semiHidden="0" w:uiPriority="60" w:unhideWhenUsed="0"/>
-    <w:lsdException w:name="Light List Accent 5" w:semiHidden="0" w:uiPriority="61" w:unhideWhenUsed="0"/>
-    <w:lsdException w:name="Light Grid Accent 5" w:semiHidden="0" w:uiPriority="62" w:unhideWhenUsed="0"/>
-    <w:lsdException w:name="Medium Shading 1 Accent 5" w:semiHidden="0" w:uiPriority="63" w:unhideWhenUsed="0"/>
-    <w:lsdException w:name="Medium Shading 2 Accent 5" w:semiHidden="0" w:uiPriority="64" w:unhideWhenUsed="0"/>
-    <w:lsdException w:name="Medium List 1 Accent 5" w:semiHidden="0" w:uiPriority="65" w:unhideWhenUsed="0"/>
-    <w:lsdException w:name="Medium List 2 Accent 5" w:semiHidden="0" w:uiPriority="66" w:unhideWhenUsed="0"/>
-    <w:lsdException w:name="Medium Grid 1 Accent 5" w:semiHidden="0" w:uiPriority="67" w:unhideWhenUsed="0"/>
-    <w:lsdException w:name="Medium Grid 2 Accent 5" w:semiHidden="0" w:uiPriority="68" w:unhideWhenUsed="0"/>
-    <w:lsdException w:name="Medium Grid 3 Accent 5" w:semiHidden="0" w:uiPriority="69" w:unhideWhenUsed="0"/>
-    <w:lsdException w:name="Dark List Accent 5" w:semiHidden="0" w:uiPriority="70" w:unhideWhenUsed="0"/>
-    <w:lsdException w:name="Colorful Shading Accent 5" w:semiHidden="0" w:uiPriority="71" w:unhideWhenUsed="0"/>
-    <w:lsdException w:name="Colorful List Accent 5" w:semiHidden="0" w:uiPriority="72" w:unhideWhenUsed="0"/>
-    <w:lsdException w:name="Colorful Grid Accent 5" w:semiHidden="0" w:uiPriority="73" w:unhideWhenUsed="0"/>
-    <w:lsdException w:name="Light Shading Accent 6" w:semiHidden="0" w:uiPriority="60" w:unhideWhenUsed="0"/>
-    <w:lsdException w:name="Light List Accent 6" w:semiHidden="0" w:uiPriority="61" w:unhideWhenUsed="0"/>
-    <w:lsdException w:name="Light Grid Accent 6" w:semiHidden="0" w:uiPriority="62" w:unhideWhenUsed="0"/>
-    <w:lsdException w:name="Medium Shading 1 Accent 6" w:semiHidden="0" w:uiPriority="63" w:unhideWhenUsed="0"/>
-    <w:lsdException w:name="Medium Shading 2 Accent 6" w:semiHidden="0" w:uiPriority="64" w:unhideWhenUsed="0"/>
-    <w:lsdException w:name="Medium List 1 Accent 6" w:semiHidden="0" w:uiPriority="65" w:unhideWhenUsed="0"/>
-    <w:lsdException w:name="Medium List 2 Accent 6" w:semiHidden="0" w:uiPriority="66" w:unhideWhenUsed="0"/>
-    <w:lsdException w:name="Medium Grid 1 Accent 6" w:semiHidden="0" w:uiPriority="67" w:unhideWhenUsed="0"/>
-    <w:lsdException w:name="Medium Grid 2 Accent 6" w:semiHidden="0" w:uiPriority="68" w:unhideWhenUsed="0"/>
-    <w:lsdException w:name="Medium Grid 3 Accent 6" w:semiHidden="0" w:uiPriority="69" w:unhideWhenUsed="0"/>
-    <w:lsdException w:name="Dark List Accent 6" w:semiHidden="0" w:uiPriority="70" w:unhideWhenUsed="0"/>
-    <w:lsdException w:name="Colorful Shading Accent 6" w:semiHidden="0" w:uiPriority="71" w:unhideWhenUsed="0"/>
-    <w:lsdException w:name="Colorful List Accent 6" w:semiHidden="0" w:uiPriority="72" w:unhideWhenUsed="0"/>
-    <w:lsdException w:name="Colorful Grid Accent 6" w:semiHidden="0" w:uiPriority="73" w:unhideWhenUsed="0"/>
-    <w:lsdException w:name="Subtle Emphasis" w:semiHidden="0" w:uiPriority="19" w:unhideWhenUsed="0" w:qFormat="1"/>
-    <w:lsdException w:name="Intense Emphasis" w:semiHidden="0" w:uiPriority="21" w:unhideWhenUsed="0" w:qFormat="1"/>
-    <w:lsdException w:name="Subtle Reference" w:semiHidden="0" w:uiPriority="31" w:unhideWhenUsed="0" w:qFormat="1"/>
-    <w:lsdException w:name="Intense Reference" w:semiHidden="0" w:uiPriority="32" w:unhideWhenUsed="0" w:qFormat="1"/>
-    <w:lsdException w:name="Book Title" w:semiHidden="0" w:uiPriority="33" w:unhideWhenUsed="0" w:qFormat="1"/>
-    <w:lsdException w:name="Bibliography" w:uiPriority="37"/>
-    <w:lsdException w:name="TOC Heading" w:uiPriority="39" w:qFormat="1"/>
+  <w:latentStyles w:defLockedState="0" w:defUIPriority="99" w:defSemiHidden="0" w:defUnhideWhenUsed="0" w:defQFormat="0" w:count="371">
+    <w:lsdException w:name="Normal" w:uiPriority="0" w:qFormat="1"/>
+    <w:lsdException w:name="heading 1" w:uiPriority="9" w:qFormat="1"/>
+    <w:lsdException w:name="heading 2" w:semiHidden="1" w:uiPriority="9" w:unhideWhenUsed="1" w:qFormat="1"/>
+    <w:lsdException w:name="heading 3" w:semiHidden="1" w:uiPriority="9" w:unhideWhenUsed="1" w:qFormat="1"/>
+    <w:lsdException w:name="heading 4" w:semiHidden="1" w:uiPriority="9" w:unhideWhenUsed="1" w:qFormat="1"/>
+    <w:lsdException w:name="heading 5" w:semiHidden="1" w:uiPriority="9" w:unhideWhenUsed="1" w:qFormat="1"/>
+    <w:lsdException w:name="heading 6" w:semiHidden="1" w:uiPriority="9" w:unhideWhenUsed="1" w:qFormat="1"/>
+    <w:lsdException w:name="heading 7" w:semiHidden="1" w:uiPriority="9" w:unhideWhenUsed="1" w:qFormat="1"/>
+    <w:lsdException w:name="heading 8" w:semiHidden="1" w:uiPriority="9" w:unhideWhenUsed="1" w:qFormat="1"/>
+    <w:lsdException w:name="heading 9" w:semiHidden="1" w:uiPriority="9" w:unhideWhenUsed="1" w:qFormat="1"/>
+    <w:lsdException w:name="index 1" w:semiHidden="1" w:unhideWhenUsed="1"/>
+    <w:lsdException w:name="index 2" w:semiHidden="1" w:unhideWhenUsed="1"/>
+    <w:lsdException w:name="index 3" w:semiHidden="1" w:unhideWhenUsed="1"/>
+    <w:lsdException w:name="index 4" w:semiHidden="1" w:unhideWhenUsed="1"/>
+    <w:lsdException w:name="index 5" w:semiHidden="1" w:unhideWhenUsed="1"/>
+    <w:lsdException w:name="index 6" w:semiHidden="1" w:unhideWhenUsed="1"/>
+    <w:lsdException w:name="index 7" w:semiHidden="1" w:unhideWhenUsed="1"/>
+    <w:lsdException w:name="index 8" w:semiHidden="1" w:unhideWhenUsed="1"/>
+    <w:lsdException w:name="index 9" w:semiHidden="1" w:unhideWhenUsed="1"/>
+    <w:lsdException w:name="toc 1" w:semiHidden="1" w:uiPriority="39" w:unhideWhenUsed="1"/>
+    <w:lsdException w:name="toc 2" w:semiHidden="1" w:uiPriority="39" w:unhideWhenUsed="1"/>
+    <w:lsdException w:name="toc 3" w:semiHidden="1" w:uiPriority="39" w:unhideWhenUsed="1"/>
+    <w:lsdException w:name="toc 4" w:semiHidden="1" w:uiPriority="39" w:unhideWhenUsed="1"/>
+    <w:lsdException w:name="toc 5" w:semiHidden="1" w:uiPriority="39" w:unhideWhenUsed="1"/>
+    <w:lsdException w:name="toc 6" w:semiHidden="1" w:uiPriority="39" w:unhideWhenUsed="1"/>
+    <w:lsdException w:name="toc 7" w:semiHidden="1" w:uiPriority="39" w:unhideWhenUsed="1"/>
+    <w:lsdException w:name="toc 8" w:semiHidden="1" w:uiPriority="39" w:unhideWhenUsed="1"/>
+    <w:lsdException w:name="toc 9" w:semiHidden="1" w:uiPriority="39" w:unhideWhenUsed="1"/>
+    <w:lsdException w:name="Normal Indent" w:semiHidden="1" w:unhideWhenUsed="1"/>
+    <w:lsdException w:name="footnote text" w:semiHidden="1" w:unhideWhenUsed="1"/>
+    <w:lsdException w:name="annotation text" w:semiHidden="1" w:unhideWhenUsed="1"/>
+    <w:lsdException w:name="header" w:semiHidden="1" w:unhideWhenUsed="1"/>
+    <w:lsdException w:name="footer" w:semiHidden="1" w:unhideWhenUsed="1"/>
+    <w:lsdException w:name="index heading" w:semiHidden="1" w:unhideWhenUsed="1"/>
+    <w:lsdException w:name="caption" w:semiHidden="1" w:uiPriority="35" w:unhideWhenUsed="1" w:qFormat="1"/>
+    <w:lsdException w:name="table of figures" w:semiHidden="1" w:unhideWhenUsed="1"/>
+    <w:lsdException w:name="envelope address" w:semiHidden="1" w:unhideWhenUsed="1"/>
+    <w:lsdException w:name="envelope return" w:semiHidden="1" w:unhideWhenUsed="1"/>
+    <w:lsdException w:name="footnote reference" w:semiHidden="1" w:unhideWhenUsed="1"/>
+    <w:lsdException w:name="annotation reference" w:semiHidden="1" w:unhideWhenUsed="1"/>
+    <w:lsdException w:name="line number" w:semiHidden="1" w:unhideWhenUsed="1"/>
+    <w:lsdException w:name="page number" w:semiHidden="1" w:unhideWhenUsed="1"/>
+    <w:lsdException w:name="endnote reference" w:semiHidden="1" w:unhideWhenUsed="1"/>
+    <w:lsdException w:name="endnote text" w:semiHidden="1" w:unhideWhenUsed="1"/>
+    <w:lsdException w:name="table of authorities" w:semiHidden="1" w:unhideWhenUsed="1"/>
+    <w:lsdException w:name="macro" w:semiHidden="1" w:unhideWhenUsed="1"/>
+    <w:lsdException w:name="toa heading" w:semiHidden="1" w:unhideWhenUsed="1"/>
+    <w:lsdException w:name="List" w:semiHidden="1" w:unhideWhenUsed="1"/>
+    <w:lsdException w:name="List Bullet" w:semiHidden="1" w:unhideWhenUsed="1"/>
+    <w:lsdException w:name="List Number" w:semiHidden="1" w:unhideWhenUsed="1"/>
+    <w:lsdException w:name="List 2" w:semiHidden="1" w:unhideWhenUsed="1"/>
+    <w:lsdException w:name="List 3" w:semiHidden="1" w:unhideWhenUsed="1"/>
+    <w:lsdException w:name="List 4" w:semiHidden="1" w:unhideWhenUsed="1"/>
+    <w:lsdException w:name="List 5" w:semiHidden="1" w:unhideWhenUsed="1"/>
+    <w:lsdException w:name="List Bullet 2" w:semiHidden="1" w:unhideWhenUsed="1"/>
+    <w:lsdException w:name="List Bullet 3" w:semiHidden="1" w:unhideWhenUsed="1"/>
+    <w:lsdException w:name="List Bullet 4" w:semiHidden="1" w:unhideWhenUsed="1"/>
+    <w:lsdException w:name="List Bullet 5" w:semiHidden="1" w:unhideWhenUsed="1"/>
+    <w:lsdException w:name="List Number 2" w:semiHidden="1" w:unhideWhenUsed="1"/>
+    <w:lsdException w:name="List Number 3" w:semiHidden="1" w:unhideWhenUsed="1"/>
+    <w:lsdException w:name="List Number 4" w:semiHidden="1" w:unhideWhenUsed="1"/>
+    <w:lsdException w:name="List Number 5" w:semiHidden="1" w:unhideWhenUsed="1"/>
+    <w:lsdException w:name="Title" w:uiPriority="10" w:qFormat="1"/>
+    <w:lsdException w:name="Closing" w:semiHidden="1" w:unhideWhenUsed="1"/>
+    <w:lsdException w:name="Signature" w:semiHidden="1" w:unhideWhenUsed="1"/>
+    <w:lsdException w:name="Default Paragraph Font" w:semiHidden="1" w:uiPriority="1" w:unhideWhenUsed="1"/>
+    <w:lsdException w:name="Body Text" w:semiHidden="1" w:unhideWhenUsed="1"/>
+    <w:lsdException w:name="Body Text Indent" w:semiHidden="1" w:unhideWhenUsed="1"/>
+    <w:lsdException w:name="List Continue" w:semiHidden="1" w:unhideWhenUsed="1"/>
+    <w:lsdException w:name="List Continue 2" w:semiHidden="1" w:unhideWhenUsed="1"/>
+    <w:lsdException w:name="List Continue 3" w:semiHidden="1" w:unhideWhenUsed="1"/>
+    <w:lsdException w:name="List Continue 4" w:semiHidden="1" w:unhideWhenUsed="1"/>
+    <w:lsdException w:name="List Continue 5" w:semiHidden="1" w:unhideWhenUsed="1"/>
+    <w:lsdException w:name="Message Header" w:semiHidden="1" w:unhideWhenUsed="1"/>
+    <w:lsdException w:name="Subtitle" w:uiPriority="11" w:qFormat="1"/>
+    <w:lsdException w:name="Salutation" w:semiHidden="1" w:unhideWhenUsed="1"/>
+    <w:lsdException w:name="Date" w:semiHidden="1" w:unhideWhenUsed="1"/>
+    <w:lsdException w:name="Body Text First Indent" w:semiHidden="1" w:unhideWhenUsed="1"/>
+    <w:lsdException w:name="Body Text First Indent 2" w:semiHidden="1" w:unhideWhenUsed="1"/>
+    <w:lsdException w:name="Note Heading" w:semiHidden="1" w:unhideWhenUsed="1"/>
+    <w:lsdException w:name="Body Text 2" w:semiHidden="1" w:unhideWhenUsed="1"/>
+    <w:lsdException w:name="Body Text 3" w:semiHidden="1" w:unhideWhenUsed="1"/>
+    <w:lsdException w:name="Body Text Indent 2" w:semiHidden="1" w:unhideWhenUsed="1"/>
+    <w:lsdException w:name="Body Text Indent 3" w:semiHidden="1" w:unhideWhenUsed="1"/>
+    <w:lsdException w:name="Block Text" w:semiHidden="1" w:unhideWhenUsed="1"/>
+    <w:lsdException w:name="Hyperlink" w:semiHidden="1" w:unhideWhenUsed="1"/>
+    <w:lsdException w:name="FollowedHyperlink" w:semiHidden="1" w:unhideWhenUsed="1"/>
+    <w:lsdException w:name="Strong" w:uiPriority="22" w:qFormat="1"/>
+    <w:lsdException w:name="Emphasis" w:uiPriority="20" w:qFormat="1"/>
+    <w:lsdException w:name="Document Map" w:semiHidden="1" w:unhideWhenUsed="1"/>
+    <w:lsdException w:name="Plain Text" w:semiHidden="1" w:unhideWhenUsed="1"/>
+    <w:lsdException w:name="E-mail Signature" w:semiHidden="1" w:unhideWhenUsed="1"/>
+    <w:lsdException w:name="HTML Top of Form" w:semiHidden="1" w:unhideWhenUsed="1"/>
+    <w:lsdException w:name="HTML Bottom of Form" w:semiHidden="1" w:unhideWhenUsed="1"/>
+    <w:lsdException w:name="Normal (Web)" w:semiHidden="1" w:unhideWhenUsed="1"/>
+    <w:lsdException w:name="HTML Acronym" w:semiHidden="1" w:unhideWhenUsed="1"/>
+    <w:lsdException w:name="HTML Address" w:semiHidden="1" w:unhideWhenUsed="1"/>
+    <w:lsdException w:name="HTML Cite" w:semiHidden="1" w:unhideWhenUsed="1"/>
+    <w:lsdException w:name="HTML Code" w:semiHidden="1" w:unhideWhenUsed="1"/>
+    <w:lsdException w:name="HTML Definition" w:semiHidden="1" w:unhideWhenUsed="1"/>
+    <w:lsdException w:name="HTML Keyboard" w:semiHidden="1" w:unhideWhenUsed="1"/>
+    <w:lsdException w:name="HTML Preformatted" w:semiHidden="1" w:unhideWhenUsed="1"/>
+    <w:lsdException w:name="HTML Sample" w:semiHidden="1" w:unhideWhenUsed="1"/>
+    <w:lsdException w:name="HTML Typewriter" w:semiHidden="1" w:unhideWhenUsed="1"/>
+    <w:lsdException w:name="HTML Variable" w:semiHidden="1" w:unhideWhenUsed="1"/>
+    <w:lsdException w:name="Normal Table" w:semiHidden="1" w:unhideWhenUsed="1"/>
+    <w:lsdException w:name="annotation subject" w:semiHidden="1" w:unhideWhenUsed="1"/>
+    <w:lsdException w:name="No List" w:semiHidden="1" w:unhideWhenUsed="1"/>
+    <w:lsdException w:name="Outline List 1" w:semiHidden="1" w:unhideWhenUsed="1"/>
+    <w:lsdException w:name="Outline List 2" w:semiHidden="1" w:unhideWhenUsed="1"/>
+    <w:lsdException w:name="Outline List 3" w:semiHidden="1" w:unhideWhenUsed="1"/>
+    <w:lsdException w:name="Table Simple 1" w:semiHidden="1" w:unhideWhenUsed="1"/>
+    <w:lsdException w:name="Table Simple 2" w:semiHidden="1" w:unhideWhenUsed="1"/>
+    <w:lsdException w:name="Table Simple 3" w:semiHidden="1" w:unhideWhenUsed="1"/>
+    <w:lsdException w:name="Table Classic 1" w:semiHidden="1" w:unhideWhenUsed="1"/>
+    <w:lsdException w:name="Table Classic 2" w:semiHidden="1" w:unhideWhenUsed="1"/>
+    <w:lsdException w:name="Table Classic 3" w:semiHidden="1" w:unhideWhenUsed="1"/>
+    <w:lsdException w:name="Table Classic 4" w:semiHidden="1" w:unhideWhenUsed="1"/>
+    <w:lsdException w:name="Table Colorful 1" w:semiHidden="1" w:unhideWhenUsed="1"/>
+    <w:lsdException w:name="Table Colorful 2" w:semiHidden="1" w:unhideWhenUsed="1"/>
+    <w:lsdException w:name="Table Colorful 3" w:semiHidden="1" w:unhideWhenUsed="1"/>
+    <w:lsdException w:name="Table Columns 1" w:semiHidden="1" w:unhideWhenUsed="1"/>
+    <w:lsdException w:name="Table Columns 2" w:semiHidden="1" w:unhideWhenUsed="1"/>
+    <w:lsdException w:name="Table Columns 3" w:semiHidden="1" w:unhideWhenUsed="1"/>
+    <w:lsdException w:name="Table Columns 4" w:semiHidden="1" w:unhideWhenUsed="1"/>
+    <w:lsdException w:name="Table Columns 5" w:semiHidden="1" w:unhideWhenUsed="1"/>
+    <w:lsdException w:name="Table Grid 1" w:semiHidden="1" w:unhideWhenUsed="1"/>
+    <w:lsdException w:name="Table Grid 2" w:semiHidden="1" w:unhideWhenUsed="1"/>
+    <w:lsdException w:name="Table Grid 3" w:semiHidden="1" w:unhideWhenUsed="1"/>
+    <w:lsdException w:name="Table Grid 4" w:semiHidden="1" w:unhideWhenUsed="1"/>
+    <w:lsdException w:name="Table Grid 5" w:semiHidden="1" w:unhideWhenUsed="1"/>
+    <w:lsdException w:name="Table Grid 6" w:semiHidden="1" w:unhideWhenUsed="1"/>
+    <w:lsdException w:name="Table Grid 7" w:semiHidden="1" w:unhideWhenUsed="1"/>
+    <w:lsdException w:name="Table Grid 8" w:semiHidden="1" w:unhideWhenUsed="1"/>
+    <w:lsdException w:name="Table List 1" w:semiHidden="1" w:unhideWhenUsed="1"/>
+    <w:lsdException w:name="Table List 2" w:semiHidden="1" w:unhideWhenUsed="1"/>
+    <w:lsdException w:name="Table List 3" w:semiHidden="1" w:unhideWhenUsed="1"/>
+    <w:lsdException w:name="Table List 4" w:semiHidden="1" w:unhideWhenUsed="1"/>
+    <w:lsdException w:name="Table List 5" w:semiHidden="1" w:unhideWhenUsed="1"/>
+    <w:lsdException w:name="Table List 6" w:semiHidden="1" w:unhideWhenUsed="1"/>
+    <w:lsdException w:name="Table List 7" w:semiHidden="1" w:unhideWhenUsed="1"/>
+    <w:lsdException w:name="Table List 8" w:semiHidden="1" w:unhideWhenUsed="1"/>
+    <w:lsdException w:name="Table 3D effects 1" w:semiHidden="1" w:unhideWhenUsed="1"/>
+    <w:lsdException w:name="Table 3D effects 2" w:semiHidden="1" w:unhideWhenUsed="1"/>
+    <w:lsdException w:name="Table 3D effects 3" w:semiHidden="1" w:unhideWhenUsed="1"/>
+    <w:lsdException w:name="Table Contemporary" w:semiHidden="1" w:unhideWhenUsed="1"/>
+    <w:lsdException w:name="Table Elegant" w:semiHidden="1" w:unhideWhenUsed="1"/>
+    <w:lsdException w:name="Table Professional" w:semiHidden="1" w:unhideWhenUsed="1"/>
+    <w:lsdException w:name="Table Subtle 1" w:semiHidden="1" w:unhideWhenUsed="1"/>
+    <w:lsdException w:name="Table Subtle 2" w:semiHidden="1" w:unhideWhenUsed="1"/>
+    <w:lsdException w:name="Table Web 1" w:semiHidden="1" w:unhideWhenUsed="1"/>
+    <w:lsdException w:name="Table Web 2" w:semiHidden="1" w:unhideWhenUsed="1"/>
+    <w:lsdException w:name="Table Web 3" w:semiHidden="1" w:unhideWhenUsed="1"/>
+    <w:lsdException w:name="Balloon Text" w:semiHidden="1" w:unhideWhenUsed="1"/>
+    <w:lsdException w:name="Table Grid" w:uiPriority="59"/>
+    <w:lsdException w:name="Table Theme" w:semiHidden="1" w:unhideWhenUsed="1"/>
+    <w:lsdException w:name="Placeholder Text" w:semiHidden="1"/>
+    <w:lsdException w:name="No Spacing" w:uiPriority="1" w:qFormat="1"/>
+    <w:lsdException w:name="Light Shading" w:uiPriority="60"/>
+    <w:lsdException w:name="Light List" w:uiPriority="61"/>
+    <w:lsdException w:name="Light Grid" w:uiPriority="62"/>
+    <w:lsdException w:name="Medium Shading 1" w:uiPriority="63"/>
+    <w:lsdException w:name="Medium Shading 2" w:uiPriority="64"/>
+    <w:lsdException w:name="Medium List 1" w:uiPriority="65"/>
+    <w:lsdException w:name="Medium List 2" w:uiPriority="66"/>
+    <w:lsdException w:name="Medium Grid 1" w:uiPriority="67"/>
+    <w:lsdException w:name="Medium Grid 2" w:uiPriority="68"/>
+    <w:lsdException w:name="Medium Grid 3" w:uiPriority="69"/>
+    <w:lsdException w:name="Dark List" w:uiPriority="70"/>
+    <w:lsdException w:name="Colorful Shading" w:uiPriority="71"/>
+    <w:lsdException w:name="Colorful List" w:uiPriority="72"/>
+    <w:lsdException w:name="Colorful Grid" w:uiPriority="73"/>
+    <w:lsdException w:name="Light Shading Accent 1" w:uiPriority="60"/>
+    <w:lsdException w:name="Light List Accent 1" w:uiPriority="61"/>
+    <w:lsdException w:name="Light Grid Accent 1" w:uiPriority="62"/>
+    <w:lsdException w:name="Medium Shading 1 Accent 1" w:uiPriority="63"/>
+    <w:lsdException w:name="Medium Shading 2 Accent 1" w:uiPriority="64"/>
+    <w:lsdException w:name="Medium List 1 Accent 1" w:uiPriority="65"/>
+    <w:lsdException w:name="Revision" w:semiHidden="1"/>
+    <w:lsdException w:name="List Paragraph" w:uiPriority="34" w:qFormat="1"/>
+    <w:lsdException w:name="Quote" w:uiPriority="29" w:qFormat="1"/>
+    <w:lsdException w:name="Intense Quote" w:uiPriority="30" w:qFormat="1"/>
+    <w:lsdException w:name="Medium List 2 Accent 1" w:uiPriority="66"/>
+    <w:lsdException w:name="Medium Grid 1 Accent 1" w:uiPriority="67"/>
+    <w:lsdException w:name="Medium Grid 2 Accent 1" w:uiPriority="68"/>
+    <w:lsdException w:name="Medium Grid 3 Accent 1" w:uiPriority="69"/>
+    <w:lsdException w:name="Dark List Accent 1" w:uiPriority="70"/>
+    <w:lsdException w:name="Colorful Shading Accent 1" w:uiPriority="71"/>
+    <w:lsdException w:name="Colorful List Accent 1" w:uiPriority="72"/>
+    <w:lsdException w:name="Colorful Grid Accent 1" w:uiPriority="73"/>
+    <w:lsdException w:name="Light Shading Accent 2" w:uiPriority="60"/>
+    <w:lsdException w:name="Light List Accent 2" w:uiPriority="61"/>
+    <w:lsdException w:name="Light Grid Accent 2" w:uiPriority="62"/>
+    <w:lsdException w:name="Medium Shading 1 Accent 2" w:uiPriority="63"/>
+    <w:lsdException w:name="Medium Shading 2 Accent 2" w:uiPriority="64"/>
+    <w:lsdException w:name="Medium List 1 Accent 2" w:uiPriority="65"/>
+    <w:lsdException w:name="Medium List 2 Accent 2" w:uiPriority="66"/>
+    <w:lsdException w:name="Medium Grid 1 Accent 2" w:uiPriority="67"/>
+    <w:lsdException w:name="Medium Grid 2 Accent 2" w:uiPriority="68"/>
+    <w:lsdException w:name="Medium Grid 3 Accent 2" w:uiPriority="69"/>
+    <w:lsdException w:name="Dark List Accent 2" w:uiPriority="70"/>
+    <w:lsdException w:name="Colorful Shading Accent 2" w:uiPriority="71"/>
+    <w:lsdException w:name="Colorful List Accent 2" w:uiPriority="72"/>
+    <w:lsdException w:name="Colorful Grid Accent 2" w:uiPriority="73"/>
+    <w:lsdException w:name="Light Shading Accent 3" w:uiPriority="60"/>
+    <w:lsdException w:name="Light List Accent 3" w:uiPriority="61"/>
+    <w:lsdException w:name="Light Grid Accent 3" w:uiPriority="62"/>
+    <w:lsdException w:name="Medium Shading 1 Accent 3" w:uiPriority="63"/>
+    <w:lsdException w:name="Medium Shading 2 Accent 3" w:uiPriority="64"/>
+    <w:lsdException w:name="Medium List 1 Accent 3" w:uiPriority="65"/>
+    <w:lsdException w:name="Medium List 2 Accent 3" w:uiPriority="66"/>
+    <w:lsdException w:name="Medium Grid 1 Accent 3" w:uiPriority="67"/>
+    <w:lsdException w:name="Medium Grid 2 Accent 3" w:uiPriority="68"/>
+    <w:lsdException w:name="Medium Grid 3 Accent 3" w:uiPriority="69"/>
+    <w:lsdException w:name="Dark List Accent 3" w:uiPriority="70"/>
+    <w:lsdException w:name="Colorful Shading Accent 3" w:uiPriority="71"/>
+    <w:lsdException w:name="Colorful List Accent 3" w:uiPriority="72"/>
+    <w:lsdException w:name="Colorful Grid Accent 3" w:uiPriority="73"/>
+    <w:lsdException w:name="Light Shading Accent 4" w:uiPriority="60"/>
+    <w:lsdException w:name="Light List Accent 4" w:uiPriority="61"/>
+    <w:lsdException w:name="Light Grid Accent 4" w:uiPriority="62"/>
+    <w:lsdException w:name="Medium Shading 1 Accent 4" w:uiPriority="63"/>
+    <w:lsdException w:name="Medium Shading 2 Accent 4" w:uiPriority="64"/>
+    <w:lsdException w:name="Medium List 1 Accent 4" w:uiPriority="65"/>
+    <w:lsdException w:name="Medium List 2 Accent 4" w:uiPriority="66"/>
+    <w:lsdException w:name="Medium Grid 1 Accent 4" w:uiPriority="67"/>
+    <w:lsdException w:name="Medium Grid 2 Accent 4" w:uiPriority="68"/>
+    <w:lsdException w:name="Medium Grid 3 Accent 4" w:uiPriority="69"/>
+    <w:lsdException w:name="Dark List Accent 4" w:uiPriority="70"/>
+    <w:lsdException w:name="Colorful Shading Accent 4" w:uiPriority="71"/>
+    <w:lsdException w:name="Colorful List Accent 4" w:uiPriority="72"/>
+    <w:lsdException w:name="Colorful Grid Accent 4" w:uiPriority="73"/>
+    <w:lsdException w:name="Light Shading Accent 5" w:uiPriority="60"/>
+    <w:lsdException w:name="Light List Accent 5" w:uiPriority="61"/>
+    <w:lsdException w:name="Light Grid Accent 5" w:uiPriority="62"/>
+    <w:lsdException w:name="Medium Shading 1 Accent 5" w:uiPriority="63"/>
+    <w:lsdException w:name="Medium Shading 2 Accent 5" w:uiPriority="64"/>
+    <w:lsdException w:name="Medium List 1 Accent 5" w:uiPriority="65"/>
+    <w:lsdException w:name="Medium List 2 Accent 5" w:uiPriority="66"/>
+    <w:lsdException w:name="Medium Grid 1 Accent 5" w:uiPriority="67"/>
+    <w:lsdException w:name="Medium Grid 2 Accent 5" w:uiPriority="68"/>
+    <w:lsdException w:name="Medium Grid 3 Accent 5" w:uiPriority="69"/>
+    <w:lsdException w:name="Dark List Accent 5" w:uiPriority="70"/>
+    <w:lsdException w:name="Colorful Shading Accent 5" w:uiPriority="71"/>
+    <w:lsdException w:name="Colorful List Accent 5" w:uiPriority="72"/>
+    <w:lsdException w:name="Colorful Grid Accent 5" w:uiPriority="73"/>
+    <w:lsdException w:name="Light Shading Accent 6" w:uiPriority="60"/>
+    <w:lsdException w:name="Light List Accent 6" w:uiPriority="61"/>
+    <w:lsdException w:name="Light Grid Accent 6" w:uiPriority="62"/>
+    <w:lsdException w:name="Medium Shading 1 Accent 6" w:uiPriority="63"/>
+    <w:lsdException w:name="Medium Shading 2 Accent 6" w:uiPriority="64"/>
+    <w:lsdException w:name="Medium List 1 Accent 6" w:uiPriority="65"/>
+    <w:lsdException w:name="Medium List 2 Accent 6" w:uiPriority="66"/>
+    <w:lsdException w:name="Medium Grid 1 Accent 6" w:uiPriority="67"/>
+    <w:lsdException w:name="Medium Grid 2 Accent 6" w:uiPriority="68"/>
+    <w:lsdException w:name="Medium Grid 3 Accent 6" w:uiPriority="69"/>
+    <w:lsdException w:name="Dark List Accent 6" w:uiPriority="70"/>
+    <w:lsdException w:name="Colorful Shading Accent 6" w:uiPriority="71"/>
+    <w:lsdException w:name="Colorful List Accent 6" w:uiPriority="72"/>
+    <w:lsdException w:name="Colorful Grid Accent 6" w:uiPriority="73"/>
+    <w:lsdException w:name="Subtle Emphasis" w:uiPriority="19" w:qFormat="1"/>
+    <w:lsdException w:name="Intense Emphasis" w:uiPriority="21" w:qFormat="1"/>
+    <w:lsdException w:name="Subtle Reference" w:uiPriority="31" w:qFormat="1"/>
+    <w:lsdException w:name="Intense Reference" w:uiPriority="32" w:qFormat="1"/>
+    <w:lsdException w:name="Book Title" w:uiPriority="33" w:qFormat="1"/>
+    <w:lsdException w:name="Bibliography" w:semiHidden="1" w:uiPriority="37" w:unhideWhenUsed="1"/>
+    <w:lsdException w:name="TOC Heading" w:semiHidden="1" w:uiPriority="39" w:unhideWhenUsed="1" w:qFormat="1"/>
+    <w:lsdException w:name="Plain Table 1" w:uiPriority="41"/>
+    <w:lsdException w:name="Plain Table 2" w:uiPriority="42"/>
+    <w:lsdException w:name="Plain Table 3" w:uiPriority="43"/>
+    <w:lsdException w:name="Plain Table 4" w:uiPriority="44"/>
+    <w:lsdException w:name="Plain Table 5" w:uiPriority="45"/>
+    <w:lsdException w:name="Grid Table Light" w:uiPriority="40"/>
+    <w:lsdException w:name="Grid Table 1 Light" w:uiPriority="46"/>
+    <w:lsdException w:name="Grid Table 2" w:uiPriority="47"/>
+    <w:lsdException w:name="Grid Table 3" w:uiPriority="48"/>
+    <w:lsdException w:name="Grid Table 4" w:uiPriority="49"/>
+    <w:lsdException w:name="Grid Table 5 Dark" w:uiPriority="50"/>
+    <w:lsdException w:name="Grid Table 6 Colorful" w:uiPriority="51"/>
+    <w:lsdException w:name="Grid Table 7 Colorful" w:uiPriority="52"/>
+    <w:lsdException w:name="Grid Table 1 Light Accent 1" w:uiPriority="46"/>
+    <w:lsdException w:name="Grid Table 2 Accent 1" w:uiPriority="47"/>
+    <w:lsdException w:name="Grid Table 3 Accent 1" w:uiPriority="48"/>
+    <w:lsdException w:name="Grid Table 4 Accent 1" w:uiPriority="49"/>
+    <w:lsdException w:name="Grid Table 5 Dark Accent 1" w:uiPriority="50"/>
+    <w:lsdException w:name="Grid Table 6 Colorful Accent 1" w:uiPriority="51"/>
+    <w:lsdException w:name="Grid Table 7 Colorful Accent 1" w:uiPriority="52"/>
+    <w:lsdException w:name="Grid Table 1 Light Accent 2" w:uiPriority="46"/>
+    <w:lsdException w:name="Grid Table 2 Accent 2" w:uiPriority="47"/>
+    <w:lsdException w:name="Grid Table 3 Accent 2" w:uiPriority="48"/>
+    <w:lsdException w:name="Grid Table 4 Accent 2" w:uiPriority="49"/>
+    <w:lsdException w:name="Grid Table 5 Dark Accent 2" w:uiPriority="50"/>
+    <w:lsdException w:name="Grid Table 6 Colorful Accent 2" w:uiPriority="51"/>
+    <w:lsdException w:name="Grid Table 7 Colorful Accent 2" w:uiPriority="52"/>
+    <w:lsdException w:name="Grid Table 1 Light Accent 3" w:uiPriority="46"/>
+    <w:lsdException w:name="Grid Table 2 Accent 3" w:uiPriority="47"/>
+    <w:lsdException w:name="Grid Table 3 Accent 3" w:uiPriority="48"/>
+    <w:lsdException w:name="Grid Table 4 Accent 3" w:uiPriority="49"/>
+    <w:lsdException w:name="Grid Table 5 Dark Accent 3" w:uiPriority="50"/>
+    <w:lsdException w:name="Grid Table 6 Colorful Accent 3" w:uiPriority="51"/>
+    <w:lsdException w:name="Grid Table 7 Colorful Accent 3" w:uiPriority="52"/>
+    <w:lsdException w:name="Grid Table 1 Light Accent 4" w:uiPriority="46"/>
+    <w:lsdException w:name="Grid Table 2 Accent 4" w:uiPriority="47"/>
+    <w:lsdException w:name="Grid Table 3 Accent 4" w:uiPriority="48"/>
+    <w:lsdException w:name="Grid Table 4 Accent 4" w:uiPriority="49"/>
+    <w:lsdException w:name="Grid Table 5 Dark Accent 4" w:uiPriority="50"/>
+    <w:lsdException w:name="Grid Table 6 Colorful Accent 4" w:uiPriority="51"/>
+    <w:lsdException w:name="Grid Table 7 Colorful Accent 4" w:uiPriority="52"/>
+    <w:lsdException w:name="Grid Table 1 Light Accent 5" w:uiPriority="46"/>
+    <w:lsdException w:name="Grid Table 2 Accent 5" w:uiPriority="47"/>
+    <w:lsdException w:name="Grid Table 3 Accent 5" w:uiPriority="48"/>
+    <w:lsdException w:name="Grid Table 4 Accent 5" w:uiPriority="49"/>
+    <w:lsdException w:name="Grid Table 5 Dark Accent 5" w:uiPriority="50"/>
+    <w:lsdException w:name="Grid Table 6 Colorful Accent 5" w:uiPriority="51"/>
+    <w:lsdException w:name="Grid Table 7 Colorful Accent 5" w:uiPriority="52"/>
+    <w:lsdException w:name="Grid Table 1 Light Accent 6" w:uiPriority="46"/>
+    <w:lsdException w:name="Grid Table 2 Accent 6" w:uiPriority="47"/>
+    <w:lsdException w:name="Grid Table 3 Accent 6" w:uiPriority="48"/>
+    <w:lsdException w:name="Grid Table 4 Accent 6" w:uiPriority="49"/>
+    <w:lsdException w:name="Grid Table 5 Dark Accent 6" w:uiPriority="50"/>
+    <w:lsdException w:name="Grid Table 6 Colorful Accent 6" w:uiPriority="51"/>
+    <w:lsdException w:name="Grid Table 7 Colorful Accent 6" w:uiPriority="52"/>
+    <w:lsdException w:name="List Table 1 Light" w:uiPriority="46"/>
+    <w:lsdException w:name="List Table 2" w:uiPriority="47"/>
+    <w:lsdException w:name="List Table 3" w:uiPriority="48"/>
+    <w:lsdException w:name="List Table 4" w:uiPriority="49"/>
+    <w:lsdException w:name="List Table 5 Dark" w:uiPriority="50"/>
+    <w:lsdException w:name="List Table 6 Colorful" w:uiPriority="51"/>
+    <w:lsdException w:name="List Table 7 Colorful" w:uiPriority="52"/>
+    <w:lsdException w:name="List Table 1 Light Accent 1" w:uiPriority="46"/>
+    <w:lsdException w:name="List Table 2 Accent 1" w:uiPriority="47"/>
+    <w:lsdException w:name="List Table 3 Accent 1" w:uiPriority="48"/>
+    <w:lsdException w:name="List Table 4 Accent 1" w:uiPriority="49"/>
+    <w:lsdException w:name="List Table 5 Dark Accent 1" w:uiPriority="50"/>
+    <w:lsdException w:name="List Table 6 Colorful Accent 1" w:uiPriority="51"/>
+    <w:lsdException w:name="List Table 7 Colorful Accent 1" w:uiPriority="52"/>
+    <w:lsdException w:name="List Table 1 Light Accent 2" w:uiPriority="46"/>
+    <w:lsdException w:name="List Table 2 Accent 2" w:uiPriority="47"/>
+    <w:lsdException w:name="List Table 3 Accent 2" w:uiPriority="48"/>
+    <w:lsdException w:name="List Table 4 Accent 2" w:uiPriority="49"/>
+    <w:lsdException w:name="List Table 5 Dark Accent 2" w:uiPriority="50"/>
+    <w:lsdException w:name="List Table 6 Colorful Accent 2" w:uiPriority="51"/>
+    <w:lsdException w:name="List Table 7 Colorful Accent 2" w:uiPriority="52"/>
+    <w:lsdException w:name="List Table 1 Light Accent 3" w:uiPriority="46"/>
+    <w:lsdException w:name="List Table 2 Accent 3" w:uiPriority="47"/>
+    <w:lsdException w:name="List Table 3 Accent 3" w:uiPriority="48"/>
+    <w:lsdException w:name="List Table 4 Accent 3" w:uiPriority="49"/>
+    <w:lsdException w:name="List Table 5 Dark Accent 3" w:uiPriority="50"/>
+    <w:lsdException w:name="List Table 6 Colorful Accent 3" w:uiPriority="51"/>
+    <w:lsdException w:name="List Table 7 Colorful Accent 3" w:uiPriority="52"/>
+    <w:lsdException w:name="List Table 1 Light Accent 4" w:uiPriority="46"/>
+    <w:lsdException w:name="List Table 2 Accent 4" w:uiPriority="47"/>
+    <w:lsdException w:name="List Table 3 Accent 4" w:uiPriority="48"/>
+    <w:lsdException w:name="List Table 4 Accent 4" w:uiPriority="49"/>
+    <w:lsdException w:name="List Table 5 Dark Accent 4" w:uiPriority="50"/>
+    <w:lsdException w:name="List Table 6 Colorful Accent 4" w:uiPriority="51"/>
+    <w:lsdException w:name="List Table 7 Colorful Accent 4" w:uiPriority="52"/>
+    <w:lsdException w:name="List Table 1 Light Accent 5" w:uiPriority="46"/>
+    <w:lsdException w:name="List Table 2 Accent 5" w:uiPriority="47"/>
+    <w:lsdException w:name="List Table 3 Accent 5" w:uiPriority="48"/>
+    <w:lsdException w:name="List Table 4 Accent 5" w:uiPriority="49"/>
+    <w:lsdException w:name="List Table 5 Dark Accent 5" w:uiPriority="50"/>
+    <w:lsdException w:name="List Table 6 Colorful Accent 5" w:uiPriority="51"/>
+    <w:lsdException w:name="List Table 7 Colorful Accent 5" w:uiPriority="52"/>
+    <w:lsdException w:name="List Table 1 Light Accent 6" w:uiPriority="46"/>
+    <w:lsdException w:name="List Table 2 Accent 6" w:uiPriority="47"/>
+    <w:lsdException w:name="List Table 3 Accent 6" w:uiPriority="48"/>
+    <w:lsdException w:name="List Table 4 Accent 6" w:uiPriority="49"/>
+    <w:lsdException w:name="List Table 5 Dark Accent 6" w:uiPriority="50"/>
+    <w:lsdException w:name="List Table 6 Colorful Accent 6" w:uiPriority="51"/>
+    <w:lsdException w:name="List Table 7 Colorful Accent 6" w:uiPriority="52"/>
   </w:latentStyles>
   <w:style w:type="paragraph" w:default="1" w:styleId="Normal">
     <w:name w:val="Normal"/>
@@ -1584,7 +1941,6 @@
     <w:uiPriority w:val="99"/>
     <w:semiHidden/>
     <w:unhideWhenUsed/>
-    <w:qFormat/>
     <w:tblPr>
       <w:tblInd w:w="0" w:type="dxa"/>
       <w:tblCellMar>

</xml_diff>